<commit_message>
script now supports constant dividend growth valuations, opportunity cost,
</commit_message>
<xml_diff>
--- a/UNSW/20T3/1081math/math1081_draft.docx
+++ b/UNSW/20T3/1081math/math1081_draft.docx
@@ -169,18 +169,6 @@
           </m:r>
           <m:r>
             <m:rPr>
-              <m:sty m:val="bi"/>
-            </m:rPr>
-            <w:rPr>
-              <w:rFonts w:ascii="Cambria Math" w:hAnsi="Cambria Math" w:cs="Calibri Light"/>
-              <w:color w:val="000000" w:themeColor="text1"/>
-              <w:sz w:val="28"/>
-              <w:szCs w:val="28"/>
-            </w:rPr>
-            <m:t>∈</m:t>
-          </m:r>
-          <m:r>
-            <m:rPr>
               <m:scr m:val="double-struck"/>
               <m:sty m:val="bi"/>
             </m:rPr>
@@ -190,7 +178,7 @@
               <w:sz w:val="28"/>
               <w:szCs w:val="28"/>
             </w:rPr>
-            <m:t>Z}</m:t>
+            <m:t>∈Z}</m:t>
           </m:r>
         </m:oMath>
       </m:oMathPara>
@@ -277,18 +265,6 @@
           </m:r>
           <m:r>
             <m:rPr>
-              <m:sty m:val="bi"/>
-            </m:rPr>
-            <w:rPr>
-              <w:rFonts w:ascii="Cambria Math" w:hAnsi="Cambria Math" w:cs="Calibri Light"/>
-              <w:color w:val="000000" w:themeColor="text1"/>
-              <w:sz w:val="28"/>
-              <w:szCs w:val="28"/>
-            </w:rPr>
-            <m:t>∈</m:t>
-          </m:r>
-          <m:r>
-            <m:rPr>
               <m:scr m:val="double-struck"/>
               <m:sty m:val="bi"/>
             </m:rPr>
@@ -298,7 +274,7 @@
               <w:sz w:val="28"/>
               <w:szCs w:val="28"/>
             </w:rPr>
-            <m:t>Z}</m:t>
+            <m:t>∈Z}</m:t>
           </m:r>
         </m:oMath>
       </m:oMathPara>
@@ -385,18 +361,6 @@
           </m:r>
           <m:r>
             <m:rPr>
-              <m:sty m:val="bi"/>
-            </m:rPr>
-            <w:rPr>
-              <w:rFonts w:ascii="Cambria Math" w:hAnsi="Cambria Math" w:cs="Calibri Light"/>
-              <w:color w:val="000000" w:themeColor="text1"/>
-              <w:sz w:val="28"/>
-              <w:szCs w:val="28"/>
-            </w:rPr>
-            <m:t>∈</m:t>
-          </m:r>
-          <m:r>
-            <m:rPr>
               <m:scr m:val="double-struck"/>
               <m:sty m:val="bi"/>
             </m:rPr>
@@ -406,7 +370,7 @@
               <w:sz w:val="28"/>
               <w:szCs w:val="28"/>
             </w:rPr>
-            <m:t>Z}</m:t>
+            <m:t>∈Z}</m:t>
           </m:r>
         </m:oMath>
       </m:oMathPara>
@@ -686,25 +650,7 @@
             <w:sz w:val="28"/>
             <w:szCs w:val="28"/>
           </w:rPr>
-          <m:t>x</m:t>
-        </m:r>
-        <m:r>
-          <w:rPr>
-            <w:rFonts w:ascii="Cambria Math" w:hAnsi="Cambria Math" w:cs="Calibri Light"/>
-            <w:color w:val="000000" w:themeColor="text1"/>
-            <w:sz w:val="28"/>
-            <w:szCs w:val="28"/>
-          </w:rPr>
-          <m:t>∈</m:t>
-        </m:r>
-        <m:r>
-          <w:rPr>
-            <w:rFonts w:ascii="Cambria Math" w:hAnsi="Cambria Math" w:cs="Calibri Light"/>
-            <w:color w:val="000000" w:themeColor="text1"/>
-            <w:sz w:val="28"/>
-            <w:szCs w:val="28"/>
-          </w:rPr>
-          <m:t>B</m:t>
+          <m:t>x∈B</m:t>
         </m:r>
       </m:oMath>
       <w:r>
@@ -757,15 +703,6 @@
             <w:szCs w:val="28"/>
           </w:rPr>
           <m:t>n</m:t>
-        </m:r>
-        <m:r>
-          <w:rPr>
-            <w:rFonts w:ascii="Cambria Math" w:eastAsiaTheme="minorEastAsia" w:hAnsi="Cambria Math" w:cs="Calibri Light"/>
-            <w:color w:val="000000" w:themeColor="text1"/>
-            <w:sz w:val="28"/>
-            <w:szCs w:val="28"/>
-          </w:rPr>
-          <m:t>∈</m:t>
         </m:r>
         <m:r>
           <m:rPr>
@@ -777,7 +714,7 @@
             <w:sz w:val="28"/>
             <w:szCs w:val="28"/>
           </w:rPr>
-          <m:t>Z</m:t>
+          <m:t>∈Z</m:t>
         </m:r>
       </m:oMath>
       <w:r>
@@ -817,25 +754,7 @@
             <w:sz w:val="28"/>
             <w:szCs w:val="28"/>
           </w:rPr>
-          <m:t>x</m:t>
-        </m:r>
-        <m:r>
-          <w:rPr>
-            <w:rFonts w:ascii="Cambria Math" w:hAnsi="Cambria Math" w:cs="Calibri Light"/>
-            <w:color w:val="000000" w:themeColor="text1"/>
-            <w:sz w:val="28"/>
-            <w:szCs w:val="28"/>
-          </w:rPr>
-          <m:t>∈</m:t>
-        </m:r>
-        <m:r>
-          <w:rPr>
-            <w:rFonts w:ascii="Cambria Math" w:hAnsi="Cambria Math" w:cs="Calibri Light"/>
-            <w:color w:val="000000" w:themeColor="text1"/>
-            <w:sz w:val="28"/>
-            <w:szCs w:val="28"/>
-          </w:rPr>
-          <m:t>A</m:t>
+          <m:t>x∈A</m:t>
         </m:r>
       </m:oMath>
       <w:r>
@@ -892,15 +811,6 @@
             <w:szCs w:val="28"/>
           </w:rPr>
           <m:t>k</m:t>
-        </m:r>
-        <m:r>
-          <w:rPr>
-            <w:rFonts w:ascii="Cambria Math" w:eastAsiaTheme="minorEastAsia" w:hAnsi="Cambria Math" w:cs="Calibri Light"/>
-            <w:color w:val="000000" w:themeColor="text1"/>
-            <w:sz w:val="28"/>
-            <w:szCs w:val="28"/>
-          </w:rPr>
-          <m:t>∈</m:t>
         </m:r>
         <m:r>
           <m:rPr>
@@ -912,7 +822,7 @@
             <w:sz w:val="28"/>
             <w:szCs w:val="28"/>
           </w:rPr>
-          <m:t>Z</m:t>
+          <m:t>∈Z</m:t>
         </m:r>
       </m:oMath>
       <w:r>
@@ -1073,16 +983,7 @@
               <w:sz w:val="28"/>
               <w:szCs w:val="28"/>
             </w:rPr>
-            <m:t>=60k-31</m:t>
-          </m:r>
-          <m:r>
-            <w:rPr>
-              <w:rFonts w:ascii="Cambria Math" w:eastAsiaTheme="minorEastAsia" w:hAnsi="Cambria Math" w:cs="Calibri Light"/>
-              <w:color w:val="000000" w:themeColor="text1"/>
-              <w:sz w:val="28"/>
-              <w:szCs w:val="28"/>
-            </w:rPr>
-            <m:t>.</m:t>
+            <m:t>=60k-31.</m:t>
           </m:r>
         </m:oMath>
       </m:oMathPara>
@@ -1114,17 +1015,141 @@
             <w:sz w:val="28"/>
             <w:szCs w:val="28"/>
           </w:rPr>
+          <m:t>x∈B</m:t>
+        </m:r>
+      </m:oMath>
+      <w:r>
+        <w:rPr>
+          <w:rFonts w:ascii="Calibri Light" w:eastAsiaTheme="minorEastAsia" w:hAnsi="Calibri Light" w:cs="Calibri Light"/>
+          <w:color w:val="000000" w:themeColor="text1"/>
+          <w:sz w:val="28"/>
+          <w:szCs w:val="28"/>
+        </w:rPr>
+        <w:t xml:space="preserve">, </w:t>
+      </w:r>
+      <m:oMath>
+        <m:r>
+          <w:rPr>
+            <w:rFonts w:ascii="Cambria Math" w:eastAsiaTheme="minorEastAsia" w:hAnsi="Cambria Math" w:cs="Calibri Light"/>
+            <w:color w:val="000000" w:themeColor="text1"/>
+            <w:sz w:val="28"/>
+            <w:szCs w:val="28"/>
+          </w:rPr>
           <m:t>x</m:t>
         </m:r>
-        <m:r>
-          <w:rPr>
-            <w:rFonts w:ascii="Cambria Math" w:eastAsiaTheme="minorEastAsia" w:hAnsi="Cambria Math" w:cs="Calibri Light"/>
-            <w:color w:val="000000" w:themeColor="text1"/>
-            <w:sz w:val="28"/>
-            <w:szCs w:val="28"/>
-          </w:rPr>
-          <m:t>∈</m:t>
-        </m:r>
+      </m:oMath>
+      <w:r>
+        <w:rPr>
+          <w:rFonts w:ascii="Calibri Light" w:eastAsiaTheme="minorEastAsia" w:hAnsi="Calibri Light" w:cs="Calibri Light"/>
+          <w:color w:val="000000" w:themeColor="text1"/>
+          <w:sz w:val="28"/>
+          <w:szCs w:val="28"/>
+        </w:rPr>
+        <w:t xml:space="preserve"> can be represented as </w:t>
+      </w:r>
+      <m:oMath>
+        <m:r>
+          <w:rPr>
+            <w:rFonts w:ascii="Cambria Math" w:eastAsiaTheme="minorEastAsia" w:hAnsi="Cambria Math" w:cs="Calibri Light"/>
+            <w:color w:val="000000" w:themeColor="text1"/>
+            <w:sz w:val="28"/>
+            <w:szCs w:val="28"/>
+          </w:rPr>
+          <m:t>60k-31</m:t>
+        </m:r>
+      </m:oMath>
+      <w:r>
+        <w:rPr>
+          <w:rFonts w:ascii="Calibri Light" w:eastAsiaTheme="minorEastAsia" w:hAnsi="Calibri Light" w:cs="Calibri Light"/>
+          <w:color w:val="000000" w:themeColor="text1"/>
+          <w:sz w:val="28"/>
+          <w:szCs w:val="28"/>
+        </w:rPr>
+        <w:t xml:space="preserve">, and thus </w:t>
+      </w:r>
+      <m:oMath>
+        <m:r>
+          <w:rPr>
+            <w:rFonts w:ascii="Cambria Math" w:eastAsiaTheme="minorEastAsia" w:hAnsi="Cambria Math" w:cs="Calibri Light"/>
+            <w:color w:val="000000" w:themeColor="text1"/>
+            <w:sz w:val="28"/>
+            <w:szCs w:val="28"/>
+          </w:rPr>
+          <m:t>x∈A</m:t>
+        </m:r>
+      </m:oMath>
+      <w:r>
+        <w:rPr>
+          <w:rFonts w:ascii="Calibri Light" w:eastAsiaTheme="minorEastAsia" w:hAnsi="Calibri Light" w:cs="Calibri Light"/>
+          <w:color w:val="000000" w:themeColor="text1"/>
+          <w:sz w:val="28"/>
+          <w:szCs w:val="28"/>
+        </w:rPr>
+        <w:t xml:space="preserve">. This means that </w:t>
+      </w:r>
+      <m:oMath>
+        <m:r>
+          <w:rPr>
+            <w:rFonts w:ascii="Cambria Math" w:eastAsiaTheme="minorEastAsia" w:hAnsi="Cambria Math" w:cs="Calibri Light"/>
+            <w:color w:val="000000" w:themeColor="text1"/>
+            <w:sz w:val="28"/>
+            <w:szCs w:val="28"/>
+          </w:rPr>
+          <m:t>A⊆B.</m:t>
+        </m:r>
+      </m:oMath>
+    </w:p>
+    <w:p>
+      <w:pPr>
+        <w:ind w:left="720"/>
+        <w:rPr>
+          <w:rFonts w:ascii="Calibri Light" w:eastAsiaTheme="minorEastAsia" w:hAnsi="Calibri Light" w:cs="Calibri Light"/>
+          <w:color w:val="000000" w:themeColor="text1"/>
+          <w:sz w:val="28"/>
+          <w:szCs w:val="28"/>
+        </w:rPr>
+      </w:pPr>
+    </w:p>
+    <w:p>
+      <w:pPr>
+        <w:ind w:left="720"/>
+        <w:rPr>
+          <w:rFonts w:ascii="Calibri Light" w:eastAsiaTheme="minorEastAsia" w:hAnsi="Calibri Light" w:cs="Calibri Light"/>
+          <w:color w:val="000000" w:themeColor="text1"/>
+          <w:sz w:val="28"/>
+          <w:szCs w:val="28"/>
+        </w:rPr>
+      </w:pPr>
+      <w:r>
+        <w:rPr>
+          <w:rFonts w:ascii="Calibri Light" w:eastAsiaTheme="minorEastAsia" w:hAnsi="Calibri Light" w:cs="Calibri Light"/>
+          <w:color w:val="000000" w:themeColor="text1"/>
+          <w:sz w:val="28"/>
+          <w:szCs w:val="28"/>
+        </w:rPr>
+        <w:t xml:space="preserve">For </w:t>
+      </w:r>
+      <m:oMath>
+        <m:r>
+          <w:rPr>
+            <w:rFonts w:ascii="Cambria Math" w:eastAsiaTheme="minorEastAsia" w:hAnsi="Cambria Math" w:cs="Calibri Light"/>
+            <w:color w:val="000000" w:themeColor="text1"/>
+            <w:sz w:val="28"/>
+            <w:szCs w:val="28"/>
+          </w:rPr>
+          <m:t>A</m:t>
+        </m:r>
+      </m:oMath>
+      <w:r>
+        <w:rPr>
+          <w:rFonts w:ascii="Calibri Light" w:eastAsiaTheme="minorEastAsia" w:hAnsi="Calibri Light" w:cs="Calibri Light"/>
+          <w:color w:val="000000" w:themeColor="text1"/>
+          <w:sz w:val="28"/>
+          <w:szCs w:val="28"/>
+        </w:rPr>
+        <w:t xml:space="preserve"> to be a proper subset of </w:t>
+      </w:r>
+      <m:oMath>
         <m:r>
           <w:rPr>
             <w:rFonts w:ascii="Cambria Math" w:eastAsiaTheme="minorEastAsia" w:hAnsi="Cambria Math" w:cs="Calibri Light"/>
@@ -1152,87 +1177,107 @@
             <w:sz w:val="28"/>
             <w:szCs w:val="28"/>
           </w:rPr>
-          <m:t>x</m:t>
-        </m:r>
-      </m:oMath>
-      <w:r>
-        <w:rPr>
-          <w:rFonts w:ascii="Calibri Light" w:eastAsiaTheme="minorEastAsia" w:hAnsi="Calibri Light" w:cs="Calibri Light"/>
-          <w:color w:val="000000" w:themeColor="text1"/>
-          <w:sz w:val="28"/>
-          <w:szCs w:val="28"/>
-        </w:rPr>
-        <w:t xml:space="preserve"> can be represented as </w:t>
-      </w:r>
-      <m:oMath>
-        <m:r>
-          <w:rPr>
-            <w:rFonts w:ascii="Cambria Math" w:eastAsiaTheme="minorEastAsia" w:hAnsi="Cambria Math" w:cs="Calibri Light"/>
-            <w:color w:val="000000" w:themeColor="text1"/>
-            <w:sz w:val="28"/>
-            <w:szCs w:val="28"/>
-          </w:rPr>
-          <m:t>60k-31</m:t>
-        </m:r>
-      </m:oMath>
-      <w:r>
-        <w:rPr>
-          <w:rFonts w:ascii="Calibri Light" w:eastAsiaTheme="minorEastAsia" w:hAnsi="Calibri Light" w:cs="Calibri Light"/>
-          <w:color w:val="000000" w:themeColor="text1"/>
-          <w:sz w:val="28"/>
-          <w:szCs w:val="28"/>
-        </w:rPr>
-        <w:t xml:space="preserve">, and thus </w:t>
-      </w:r>
-      <m:oMath>
-        <m:r>
-          <w:rPr>
-            <w:rFonts w:ascii="Cambria Math" w:eastAsiaTheme="minorEastAsia" w:hAnsi="Cambria Math" w:cs="Calibri Light"/>
-            <w:color w:val="000000" w:themeColor="text1"/>
-            <w:sz w:val="28"/>
-            <w:szCs w:val="28"/>
-          </w:rPr>
-          <m:t>x</m:t>
-        </m:r>
-        <m:r>
-          <w:rPr>
-            <w:rFonts w:ascii="Cambria Math" w:eastAsiaTheme="minorEastAsia" w:hAnsi="Cambria Math" w:cs="Calibri Light"/>
-            <w:color w:val="000000" w:themeColor="text1"/>
-            <w:sz w:val="28"/>
-            <w:szCs w:val="28"/>
-          </w:rPr>
-          <m:t>∈</m:t>
-        </m:r>
-        <m:r>
-          <w:rPr>
-            <w:rFonts w:ascii="Cambria Math" w:eastAsiaTheme="minorEastAsia" w:hAnsi="Cambria Math" w:cs="Calibri Light"/>
-            <w:color w:val="000000" w:themeColor="text1"/>
-            <w:sz w:val="28"/>
-            <w:szCs w:val="28"/>
-          </w:rPr>
-          <m:t>A</m:t>
-        </m:r>
-      </m:oMath>
-      <w:r>
-        <w:rPr>
-          <w:rFonts w:ascii="Calibri Light" w:eastAsiaTheme="minorEastAsia" w:hAnsi="Calibri Light" w:cs="Calibri Light"/>
-          <w:color w:val="000000" w:themeColor="text1"/>
-          <w:sz w:val="28"/>
-          <w:szCs w:val="28"/>
-        </w:rPr>
-        <w:t xml:space="preserve">. This means that </w:t>
-      </w:r>
-      <m:oMath>
-        <m:r>
-          <w:rPr>
-            <w:rFonts w:ascii="Cambria Math" w:eastAsiaTheme="minorEastAsia" w:hAnsi="Cambria Math" w:cs="Calibri Light"/>
-            <w:color w:val="000000" w:themeColor="text1"/>
-            <w:sz w:val="28"/>
-            <w:szCs w:val="28"/>
-          </w:rPr>
-          <m:t>A⊆B.</m:t>
-        </m:r>
-      </m:oMath>
+          <m:t>A⊆B,</m:t>
+        </m:r>
+      </m:oMath>
+      <w:r>
+        <w:rPr>
+          <w:rFonts w:ascii="Calibri Light" w:eastAsiaTheme="minorEastAsia" w:hAnsi="Calibri Light" w:cs="Calibri Light"/>
+          <w:color w:val="000000" w:themeColor="text1"/>
+          <w:sz w:val="28"/>
+          <w:szCs w:val="28"/>
+        </w:rPr>
+        <w:t xml:space="preserve"> but </w:t>
+      </w:r>
+      <m:oMath>
+        <m:r>
+          <w:rPr>
+            <w:rFonts w:ascii="Cambria Math" w:eastAsiaTheme="minorEastAsia" w:hAnsi="Cambria Math" w:cs="Calibri Light"/>
+            <w:color w:val="000000" w:themeColor="text1"/>
+            <w:sz w:val="28"/>
+            <w:szCs w:val="28"/>
+          </w:rPr>
+          <m:t>B⊈A</m:t>
+        </m:r>
+      </m:oMath>
+      <w:r>
+        <w:rPr>
+          <w:rFonts w:ascii="Calibri Light" w:eastAsiaTheme="minorEastAsia" w:hAnsi="Calibri Light" w:cs="Calibri Light"/>
+          <w:color w:val="000000" w:themeColor="text1"/>
+          <w:sz w:val="28"/>
+          <w:szCs w:val="28"/>
+        </w:rPr>
+        <w:t xml:space="preserve">, or </w:t>
+      </w:r>
+      <m:oMath>
+        <m:r>
+          <w:rPr>
+            <w:rFonts w:ascii="Cambria Math" w:eastAsiaTheme="minorEastAsia" w:hAnsi="Cambria Math" w:cs="Calibri Light"/>
+            <w:color w:val="000000" w:themeColor="text1"/>
+            <w:sz w:val="28"/>
+            <w:szCs w:val="28"/>
+          </w:rPr>
+          <m:t>A⊂B</m:t>
+        </m:r>
+      </m:oMath>
+      <w:r>
+        <w:rPr>
+          <w:rFonts w:ascii="Calibri Light" w:eastAsiaTheme="minorEastAsia" w:hAnsi="Calibri Light" w:cs="Calibri Light"/>
+          <w:color w:val="000000" w:themeColor="text1"/>
+          <w:sz w:val="28"/>
+          <w:szCs w:val="28"/>
+        </w:rPr>
+        <w:t xml:space="preserve">. There must be some </w:t>
+      </w:r>
+      <m:oMath>
+        <m:r>
+          <w:rPr>
+            <w:rFonts w:ascii="Cambria Math" w:eastAsiaTheme="minorEastAsia" w:hAnsi="Cambria Math" w:cs="Calibri Light"/>
+            <w:color w:val="000000" w:themeColor="text1"/>
+            <w:sz w:val="28"/>
+            <w:szCs w:val="28"/>
+          </w:rPr>
+          <m:t xml:space="preserve">x∈B, </m:t>
+        </m:r>
+      </m:oMath>
+      <w:r>
+        <w:rPr>
+          <w:rFonts w:ascii="Calibri Light" w:eastAsiaTheme="minorEastAsia" w:hAnsi="Calibri Light" w:cs="Calibri Light"/>
+          <w:color w:val="000000" w:themeColor="text1"/>
+          <w:sz w:val="28"/>
+          <w:szCs w:val="28"/>
+        </w:rPr>
+        <w:t>such that</w:t>
+      </w:r>
+      <w:r>
+        <w:rPr>
+          <w:rFonts w:ascii="Calibri Light" w:eastAsiaTheme="minorEastAsia" w:hAnsi="Calibri Light" w:cs="Calibri Light"/>
+          <w:color w:val="000000" w:themeColor="text1"/>
+          <w:sz w:val="28"/>
+          <w:szCs w:val="28"/>
+        </w:rPr>
+        <w:t xml:space="preserve"> </w:t>
+      </w:r>
+      <m:oMath>
+        <m:r>
+          <w:rPr>
+            <w:rFonts w:ascii="Cambria Math" w:eastAsiaTheme="minorEastAsia" w:hAnsi="Cambria Math" w:cs="Calibri Light"/>
+            <w:color w:val="000000" w:themeColor="text1"/>
+            <w:sz w:val="28"/>
+            <w:szCs w:val="28"/>
+          </w:rPr>
+          <m:t>x∉A</m:t>
+        </m:r>
+      </m:oMath>
+      <w:r>
+        <w:rPr>
+          <w:rFonts w:ascii="Calibri Light" w:eastAsiaTheme="minorEastAsia" w:hAnsi="Calibri Light" w:cs="Calibri Light"/>
+          <w:color w:val="000000" w:themeColor="text1"/>
+          <w:sz w:val="28"/>
+          <w:szCs w:val="28"/>
+        </w:rPr>
+        <w:t>.</w:t>
+      </w:r>
     </w:p>
     <w:p>
       <w:pPr>
@@ -1244,204 +1289,6 @@
           <w:szCs w:val="28"/>
         </w:rPr>
       </w:pPr>
-    </w:p>
-    <w:p>
-      <w:pPr>
-        <w:ind w:left="720"/>
-        <w:rPr>
-          <w:rFonts w:ascii="Calibri Light" w:eastAsiaTheme="minorEastAsia" w:hAnsi="Calibri Light" w:cs="Calibri Light"/>
-          <w:color w:val="000000" w:themeColor="text1"/>
-          <w:sz w:val="28"/>
-          <w:szCs w:val="28"/>
-        </w:rPr>
-      </w:pPr>
-      <w:r>
-        <w:rPr>
-          <w:rFonts w:ascii="Calibri Light" w:eastAsiaTheme="minorEastAsia" w:hAnsi="Calibri Light" w:cs="Calibri Light"/>
-          <w:color w:val="000000" w:themeColor="text1"/>
-          <w:sz w:val="28"/>
-          <w:szCs w:val="28"/>
-        </w:rPr>
-        <w:t xml:space="preserve">For </w:t>
-      </w:r>
-      <m:oMath>
-        <m:r>
-          <w:rPr>
-            <w:rFonts w:ascii="Cambria Math" w:eastAsiaTheme="minorEastAsia" w:hAnsi="Cambria Math" w:cs="Calibri Light"/>
-            <w:color w:val="000000" w:themeColor="text1"/>
-            <w:sz w:val="28"/>
-            <w:szCs w:val="28"/>
-          </w:rPr>
-          <m:t>A</m:t>
-        </m:r>
-      </m:oMath>
-      <w:r>
-        <w:rPr>
-          <w:rFonts w:ascii="Calibri Light" w:eastAsiaTheme="minorEastAsia" w:hAnsi="Calibri Light" w:cs="Calibri Light"/>
-          <w:color w:val="000000" w:themeColor="text1"/>
-          <w:sz w:val="28"/>
-          <w:szCs w:val="28"/>
-        </w:rPr>
-        <w:t xml:space="preserve"> to be a proper subset of </w:t>
-      </w:r>
-      <m:oMath>
-        <m:r>
-          <w:rPr>
-            <w:rFonts w:ascii="Cambria Math" w:eastAsiaTheme="minorEastAsia" w:hAnsi="Cambria Math" w:cs="Calibri Light"/>
-            <w:color w:val="000000" w:themeColor="text1"/>
-            <w:sz w:val="28"/>
-            <w:szCs w:val="28"/>
-          </w:rPr>
-          <m:t>B</m:t>
-        </m:r>
-      </m:oMath>
-      <w:r>
-        <w:rPr>
-          <w:rFonts w:ascii="Calibri Light" w:eastAsiaTheme="minorEastAsia" w:hAnsi="Calibri Light" w:cs="Calibri Light"/>
-          <w:color w:val="000000" w:themeColor="text1"/>
-          <w:sz w:val="28"/>
-          <w:szCs w:val="28"/>
-        </w:rPr>
-        <w:t xml:space="preserve">, </w:t>
-      </w:r>
-      <m:oMath>
-        <m:r>
-          <w:rPr>
-            <w:rFonts w:ascii="Cambria Math" w:eastAsiaTheme="minorEastAsia" w:hAnsi="Cambria Math" w:cs="Calibri Light"/>
-            <w:color w:val="000000" w:themeColor="text1"/>
-            <w:sz w:val="28"/>
-            <w:szCs w:val="28"/>
-          </w:rPr>
-          <m:t>A⊆B,</m:t>
-        </m:r>
-      </m:oMath>
-      <w:r>
-        <w:rPr>
-          <w:rFonts w:ascii="Calibri Light" w:eastAsiaTheme="minorEastAsia" w:hAnsi="Calibri Light" w:cs="Calibri Light"/>
-          <w:color w:val="000000" w:themeColor="text1"/>
-          <w:sz w:val="28"/>
-          <w:szCs w:val="28"/>
-        </w:rPr>
-        <w:t xml:space="preserve"> but </w:t>
-      </w:r>
-      <m:oMath>
-        <m:r>
-          <w:rPr>
-            <w:rFonts w:ascii="Cambria Math" w:eastAsiaTheme="minorEastAsia" w:hAnsi="Cambria Math" w:cs="Calibri Light"/>
-            <w:color w:val="000000" w:themeColor="text1"/>
-            <w:sz w:val="28"/>
-            <w:szCs w:val="28"/>
-          </w:rPr>
-          <m:t>B⊈A</m:t>
-        </m:r>
-      </m:oMath>
-      <w:r>
-        <w:rPr>
-          <w:rFonts w:ascii="Calibri Light" w:eastAsiaTheme="minorEastAsia" w:hAnsi="Calibri Light" w:cs="Calibri Light"/>
-          <w:color w:val="000000" w:themeColor="text1"/>
-          <w:sz w:val="28"/>
-          <w:szCs w:val="28"/>
-        </w:rPr>
-        <w:t xml:space="preserve">, or </w:t>
-      </w:r>
-      <m:oMath>
-        <m:r>
-          <w:rPr>
-            <w:rFonts w:ascii="Cambria Math" w:eastAsiaTheme="minorEastAsia" w:hAnsi="Cambria Math" w:cs="Calibri Light"/>
-            <w:color w:val="000000" w:themeColor="text1"/>
-            <w:sz w:val="28"/>
-            <w:szCs w:val="28"/>
-          </w:rPr>
-          <m:t>A⊂B</m:t>
-        </m:r>
-      </m:oMath>
-      <w:r>
-        <w:rPr>
-          <w:rFonts w:ascii="Calibri Light" w:eastAsiaTheme="minorEastAsia" w:hAnsi="Calibri Light" w:cs="Calibri Light"/>
-          <w:color w:val="000000" w:themeColor="text1"/>
-          <w:sz w:val="28"/>
-          <w:szCs w:val="28"/>
-        </w:rPr>
-        <w:t xml:space="preserve">. There must be some </w:t>
-      </w:r>
-      <m:oMath>
-        <m:r>
-          <w:rPr>
-            <w:rFonts w:ascii="Cambria Math" w:eastAsiaTheme="minorEastAsia" w:hAnsi="Cambria Math" w:cs="Calibri Light"/>
-            <w:color w:val="000000" w:themeColor="text1"/>
-            <w:sz w:val="28"/>
-            <w:szCs w:val="28"/>
-          </w:rPr>
-          <m:t>x</m:t>
-        </m:r>
-        <m:r>
-          <w:rPr>
-            <w:rFonts w:ascii="Cambria Math" w:eastAsiaTheme="minorEastAsia" w:hAnsi="Cambria Math" w:cs="Calibri Light"/>
-            <w:color w:val="000000" w:themeColor="text1"/>
-            <w:sz w:val="28"/>
-            <w:szCs w:val="28"/>
-          </w:rPr>
-          <m:t>∈</m:t>
-        </m:r>
-        <m:r>
-          <w:rPr>
-            <w:rFonts w:ascii="Cambria Math" w:eastAsiaTheme="minorEastAsia" w:hAnsi="Cambria Math" w:cs="Calibri Light"/>
-            <w:color w:val="000000" w:themeColor="text1"/>
-            <w:sz w:val="28"/>
-            <w:szCs w:val="28"/>
-          </w:rPr>
-          <m:t xml:space="preserve">B, </m:t>
-        </m:r>
-      </m:oMath>
-      <w:r>
-        <w:rPr>
-          <w:rFonts w:ascii="Calibri Light" w:eastAsiaTheme="minorEastAsia" w:hAnsi="Calibri Light" w:cs="Calibri Light"/>
-          <w:color w:val="000000" w:themeColor="text1"/>
-          <w:sz w:val="28"/>
-          <w:szCs w:val="28"/>
-        </w:rPr>
-        <w:t>such that</w:t>
-      </w:r>
-      <w:r>
-        <w:rPr>
-          <w:rFonts w:ascii="Calibri Light" w:eastAsiaTheme="minorEastAsia" w:hAnsi="Calibri Light" w:cs="Calibri Light"/>
-          <w:color w:val="000000" w:themeColor="text1"/>
-          <w:sz w:val="28"/>
-          <w:szCs w:val="28"/>
-        </w:rPr>
-        <w:t xml:space="preserve"> </w:t>
-      </w:r>
-      <m:oMath>
-        <m:r>
-          <w:rPr>
-            <w:rFonts w:ascii="Cambria Math" w:eastAsiaTheme="minorEastAsia" w:hAnsi="Cambria Math" w:cs="Calibri Light"/>
-            <w:color w:val="000000" w:themeColor="text1"/>
-            <w:sz w:val="28"/>
-            <w:szCs w:val="28"/>
-          </w:rPr>
-          <m:t>x∉A</m:t>
-        </m:r>
-      </m:oMath>
-      <w:r>
-        <w:rPr>
-          <w:rFonts w:ascii="Calibri Light" w:eastAsiaTheme="minorEastAsia" w:hAnsi="Calibri Light" w:cs="Calibri Light"/>
-          <w:color w:val="000000" w:themeColor="text1"/>
-          <w:sz w:val="28"/>
-          <w:szCs w:val="28"/>
-        </w:rPr>
-        <w:t>.</w:t>
-      </w:r>
-    </w:p>
-    <w:p>
-      <w:pPr>
-        <w:ind w:left="720"/>
-        <w:rPr>
-          <w:rFonts w:ascii="Calibri Light" w:eastAsiaTheme="minorEastAsia" w:hAnsi="Calibri Light" w:cs="Calibri Light"/>
-          <w:color w:val="000000" w:themeColor="text1"/>
-          <w:sz w:val="28"/>
-          <w:szCs w:val="28"/>
-        </w:rPr>
-      </w:pPr>
       <w:r>
         <w:rPr>
           <w:rFonts w:ascii="Calibri Light" w:eastAsiaTheme="minorEastAsia" w:hAnsi="Calibri Light" w:cs="Calibri Light"/>
@@ -1459,25 +1306,7 @@
             <w:sz w:val="28"/>
             <w:szCs w:val="28"/>
           </w:rPr>
-          <m:t>5</m:t>
-        </m:r>
-        <m:r>
-          <w:rPr>
-            <w:rFonts w:ascii="Cambria Math" w:eastAsiaTheme="minorEastAsia" w:hAnsi="Cambria Math" w:cs="Calibri Light"/>
-            <w:color w:val="000000" w:themeColor="text1"/>
-            <w:sz w:val="28"/>
-            <w:szCs w:val="28"/>
-          </w:rPr>
-          <m:t>∈</m:t>
-        </m:r>
-        <m:r>
-          <w:rPr>
-            <w:rFonts w:ascii="Cambria Math" w:eastAsiaTheme="minorEastAsia" w:hAnsi="Cambria Math" w:cs="Calibri Light"/>
-            <w:color w:val="000000" w:themeColor="text1"/>
-            <w:sz w:val="28"/>
-            <w:szCs w:val="28"/>
-          </w:rPr>
-          <m:t>B</m:t>
+          <m:t>5∈B</m:t>
         </m:r>
       </m:oMath>
       <w:r>
@@ -1550,16 +1379,7 @@
             <w:sz w:val="28"/>
             <w:szCs w:val="28"/>
           </w:rPr>
-          <m:t>0</m:t>
-        </m:r>
-        <m:r>
-          <w:rPr>
-            <w:rFonts w:ascii="Cambria Math" w:eastAsiaTheme="minorEastAsia" w:hAnsi="Cambria Math" w:cs="Calibri Light"/>
-            <w:color w:val="000000" w:themeColor="text1"/>
-            <w:sz w:val="28"/>
-            <w:szCs w:val="28"/>
-          </w:rPr>
-          <m:t>∈</m:t>
+          <m:t>0∈</m:t>
         </m:r>
         <m:r>
           <m:rPr>
@@ -1591,25 +1411,7 @@
             <w:sz w:val="28"/>
             <w:szCs w:val="28"/>
           </w:rPr>
-          <m:t>5</m:t>
-        </m:r>
-        <m:r>
-          <w:rPr>
-            <w:rFonts w:ascii="Cambria Math" w:eastAsiaTheme="minorEastAsia" w:hAnsi="Cambria Math" w:cs="Calibri Light"/>
-            <w:color w:val="000000" w:themeColor="text1"/>
-            <w:sz w:val="28"/>
-            <w:szCs w:val="28"/>
-          </w:rPr>
-          <m:t>∈</m:t>
-        </m:r>
-        <m:r>
-          <w:rPr>
-            <w:rFonts w:ascii="Cambria Math" w:eastAsiaTheme="minorEastAsia" w:hAnsi="Cambria Math" w:cs="Calibri Light"/>
-            <w:color w:val="000000" w:themeColor="text1"/>
-            <w:sz w:val="28"/>
-            <w:szCs w:val="28"/>
-          </w:rPr>
-          <m:t>A,</m:t>
+          <m:t>5∈A,</m:t>
         </m:r>
       </m:oMath>
     </w:p>
@@ -1763,24 +1565,6 @@
             </m:den>
           </m:f>
           <m:r>
-            <w:rPr>
-              <w:rFonts w:ascii="Cambria Math" w:eastAsiaTheme="minorEastAsia" w:hAnsi="Cambria Math" w:cs="Calibri Light"/>
-              <w:color w:val="000000" w:themeColor="text1"/>
-              <w:sz w:val="28"/>
-              <w:szCs w:val="28"/>
-            </w:rPr>
-            <m:t xml:space="preserve"> </m:t>
-          </m:r>
-          <m:r>
-            <w:rPr>
-              <w:rFonts w:ascii="Cambria Math" w:eastAsiaTheme="minorEastAsia" w:hAnsi="Cambria Math" w:cs="Calibri Light"/>
-              <w:color w:val="000000" w:themeColor="text1"/>
-              <w:sz w:val="28"/>
-              <w:szCs w:val="28"/>
-            </w:rPr>
-            <m:t>∉</m:t>
-          </m:r>
-          <m:r>
             <m:rPr>
               <m:scr m:val="double-struck"/>
             </m:rPr>
@@ -1790,7 +1574,7 @@
               <w:sz w:val="28"/>
               <w:szCs w:val="28"/>
             </w:rPr>
-            <m:t>Z,</m:t>
+            <m:t xml:space="preserve"> ∉Z,</m:t>
           </m:r>
         </m:oMath>
       </m:oMathPara>
@@ -1926,25 +1710,7 @@
             <w:sz w:val="28"/>
             <w:szCs w:val="28"/>
           </w:rPr>
-          <m:t>x</m:t>
-        </m:r>
-        <m:r>
-          <w:rPr>
-            <w:rFonts w:ascii="Cambria Math" w:hAnsi="Cambria Math" w:cs="Calibri Light"/>
-            <w:color w:val="000000" w:themeColor="text1"/>
-            <w:sz w:val="28"/>
-            <w:szCs w:val="28"/>
-          </w:rPr>
-          <m:t>∈</m:t>
-        </m:r>
-        <m:r>
-          <w:rPr>
-            <w:rFonts w:ascii="Cambria Math" w:hAnsi="Cambria Math" w:cs="Calibri Light"/>
-            <w:color w:val="000000" w:themeColor="text1"/>
-            <w:sz w:val="28"/>
-            <w:szCs w:val="28"/>
-          </w:rPr>
-          <m:t>C</m:t>
+          <m:t>x∈C</m:t>
         </m:r>
       </m:oMath>
       <w:r>
@@ -1997,15 +1763,6 @@
             <w:szCs w:val="28"/>
           </w:rPr>
           <m:t>n</m:t>
-        </m:r>
-        <m:r>
-          <w:rPr>
-            <w:rFonts w:ascii="Cambria Math" w:eastAsiaTheme="minorEastAsia" w:hAnsi="Cambria Math" w:cs="Calibri Light"/>
-            <w:color w:val="000000" w:themeColor="text1"/>
-            <w:sz w:val="28"/>
-            <w:szCs w:val="28"/>
-          </w:rPr>
-          <m:t>∈</m:t>
         </m:r>
         <m:r>
           <m:rPr>
@@ -2017,7 +1774,7 @@
             <w:sz w:val="28"/>
             <w:szCs w:val="28"/>
           </w:rPr>
-          <m:t>Z</m:t>
+          <m:t>∈Z</m:t>
         </m:r>
       </m:oMath>
       <w:r>
@@ -2057,25 +1814,7 @@
             <w:sz w:val="28"/>
             <w:szCs w:val="28"/>
           </w:rPr>
-          <m:t>x</m:t>
-        </m:r>
-        <m:r>
-          <w:rPr>
-            <w:rFonts w:ascii="Cambria Math" w:hAnsi="Cambria Math" w:cs="Calibri Light"/>
-            <w:color w:val="000000" w:themeColor="text1"/>
-            <w:sz w:val="28"/>
-            <w:szCs w:val="28"/>
-          </w:rPr>
-          <m:t>∈</m:t>
-        </m:r>
-        <m:r>
-          <w:rPr>
-            <w:rFonts w:ascii="Cambria Math" w:hAnsi="Cambria Math" w:cs="Calibri Light"/>
-            <w:color w:val="000000" w:themeColor="text1"/>
-            <w:sz w:val="28"/>
-            <w:szCs w:val="28"/>
-          </w:rPr>
-          <m:t>A</m:t>
+          <m:t>x∈A</m:t>
         </m:r>
       </m:oMath>
       <w:r>
@@ -2132,15 +1871,6 @@
             <w:szCs w:val="28"/>
           </w:rPr>
           <m:t>k</m:t>
-        </m:r>
-        <m:r>
-          <w:rPr>
-            <w:rFonts w:ascii="Cambria Math" w:eastAsiaTheme="minorEastAsia" w:hAnsi="Cambria Math" w:cs="Calibri Light"/>
-            <w:color w:val="000000" w:themeColor="text1"/>
-            <w:sz w:val="28"/>
-            <w:szCs w:val="28"/>
-          </w:rPr>
-          <m:t>∈</m:t>
         </m:r>
         <m:r>
           <m:rPr>
@@ -2152,7 +1882,7 @@
             <w:sz w:val="28"/>
             <w:szCs w:val="28"/>
           </w:rPr>
-          <m:t>Z</m:t>
+          <m:t>∈Z</m:t>
         </m:r>
       </m:oMath>
       <w:r>
@@ -2195,16 +1925,7 @@
             <w:sz w:val="28"/>
             <w:szCs w:val="28"/>
           </w:rPr>
-          <m:t>10n-1=</m:t>
-        </m:r>
-        <m:r>
-          <w:rPr>
-            <w:rFonts w:ascii="Cambria Math" w:eastAsiaTheme="minorEastAsia" w:hAnsi="Cambria Math" w:cs="Calibri Light"/>
-            <w:color w:val="000000" w:themeColor="text1"/>
-            <w:sz w:val="28"/>
-            <w:szCs w:val="28"/>
-          </w:rPr>
-          <m:t>10</m:t>
+          <m:t>10n-1=10</m:t>
         </m:r>
         <m:d>
           <m:dPr>
@@ -2304,16 +2025,7 @@
               <w:sz w:val="28"/>
               <w:szCs w:val="28"/>
             </w:rPr>
-            <m:t>=60k-31</m:t>
-          </m:r>
-          <m:r>
-            <w:rPr>
-              <w:rFonts w:ascii="Cambria Math" w:eastAsiaTheme="minorEastAsia" w:hAnsi="Cambria Math" w:cs="Calibri Light"/>
-              <w:color w:val="000000" w:themeColor="text1"/>
-              <w:sz w:val="28"/>
-              <w:szCs w:val="28"/>
-            </w:rPr>
-            <m:t>.</m:t>
+            <m:t>=60k-31.</m:t>
           </m:r>
         </m:oMath>
       </m:oMathPara>
@@ -2405,17 +2117,61 @@
             <w:sz w:val="28"/>
             <w:szCs w:val="28"/>
           </w:rPr>
-          <m:t>x</m:t>
-        </m:r>
-        <m:r>
-          <w:rPr>
-            <w:rFonts w:ascii="Cambria Math" w:eastAsiaTheme="minorEastAsia" w:hAnsi="Cambria Math" w:cs="Calibri Light"/>
-            <w:color w:val="000000" w:themeColor="text1"/>
-            <w:sz w:val="28"/>
-            <w:szCs w:val="28"/>
-          </w:rPr>
-          <m:t>∈</m:t>
-        </m:r>
+          <m:t>x∈A</m:t>
+        </m:r>
+      </m:oMath>
+      <w:r>
+        <w:rPr>
+          <w:rFonts w:ascii="Calibri Light" w:eastAsiaTheme="minorEastAsia" w:hAnsi="Calibri Light" w:cs="Calibri Light"/>
+          <w:color w:val="000000" w:themeColor="text1"/>
+          <w:sz w:val="28"/>
+          <w:szCs w:val="28"/>
+        </w:rPr>
+        <w:t xml:space="preserve">. This means that </w:t>
+      </w:r>
+      <m:oMath>
+        <m:r>
+          <w:rPr>
+            <w:rFonts w:ascii="Cambria Math" w:eastAsiaTheme="minorEastAsia" w:hAnsi="Cambria Math" w:cs="Calibri Light"/>
+            <w:color w:val="000000" w:themeColor="text1"/>
+            <w:sz w:val="28"/>
+            <w:szCs w:val="28"/>
+          </w:rPr>
+          <m:t>A⊆C.</m:t>
+        </m:r>
+      </m:oMath>
+    </w:p>
+    <w:p>
+      <w:pPr>
+        <w:ind w:left="720"/>
+        <w:rPr>
+          <w:rFonts w:ascii="Calibri Light" w:eastAsiaTheme="minorEastAsia" w:hAnsi="Calibri Light" w:cs="Calibri Light"/>
+          <w:color w:val="000000" w:themeColor="text1"/>
+          <w:sz w:val="28"/>
+          <w:szCs w:val="28"/>
+        </w:rPr>
+      </w:pPr>
+    </w:p>
+    <w:p>
+      <w:pPr>
+        <w:ind w:left="720"/>
+        <w:rPr>
+          <w:rFonts w:ascii="Calibri Light" w:eastAsiaTheme="minorEastAsia" w:hAnsi="Calibri Light" w:cs="Calibri Light"/>
+          <w:color w:val="000000" w:themeColor="text1"/>
+          <w:sz w:val="28"/>
+          <w:szCs w:val="28"/>
+        </w:rPr>
+      </w:pPr>
+      <w:r>
+        <w:rPr>
+          <w:rFonts w:ascii="Calibri Light" w:eastAsiaTheme="minorEastAsia" w:hAnsi="Calibri Light" w:cs="Calibri Light"/>
+          <w:color w:val="000000" w:themeColor="text1"/>
+          <w:sz w:val="28"/>
+          <w:szCs w:val="28"/>
+        </w:rPr>
+        <w:t xml:space="preserve">For </w:t>
+      </w:r>
+      <m:oMath>
         <m:r>
           <w:rPr>
             <w:rFonts w:ascii="Cambria Math" w:eastAsiaTheme="minorEastAsia" w:hAnsi="Cambria Math" w:cs="Calibri Light"/>
@@ -2433,19 +2189,128 @@
           <w:sz w:val="28"/>
           <w:szCs w:val="28"/>
         </w:rPr>
-        <w:t xml:space="preserve">. This means that </w:t>
-      </w:r>
-      <m:oMath>
-        <m:r>
-          <w:rPr>
-            <w:rFonts w:ascii="Cambria Math" w:eastAsiaTheme="minorEastAsia" w:hAnsi="Cambria Math" w:cs="Calibri Light"/>
-            <w:color w:val="000000" w:themeColor="text1"/>
-            <w:sz w:val="28"/>
-            <w:szCs w:val="28"/>
-          </w:rPr>
-          <m:t>A⊆C.</m:t>
-        </m:r>
-      </m:oMath>
+        <w:t xml:space="preserve"> to be a proper subset of </w:t>
+      </w:r>
+      <m:oMath>
+        <m:r>
+          <w:rPr>
+            <w:rFonts w:ascii="Cambria Math" w:eastAsiaTheme="minorEastAsia" w:hAnsi="Cambria Math" w:cs="Calibri Light"/>
+            <w:color w:val="000000" w:themeColor="text1"/>
+            <w:sz w:val="28"/>
+            <w:szCs w:val="28"/>
+          </w:rPr>
+          <m:t>C</m:t>
+        </m:r>
+      </m:oMath>
+      <w:r>
+        <w:rPr>
+          <w:rFonts w:ascii="Calibri Light" w:eastAsiaTheme="minorEastAsia" w:hAnsi="Calibri Light" w:cs="Calibri Light"/>
+          <w:color w:val="000000" w:themeColor="text1"/>
+          <w:sz w:val="28"/>
+          <w:szCs w:val="28"/>
+        </w:rPr>
+        <w:t xml:space="preserve">, </w:t>
+      </w:r>
+      <m:oMath>
+        <m:r>
+          <w:rPr>
+            <w:rFonts w:ascii="Cambria Math" w:eastAsiaTheme="minorEastAsia" w:hAnsi="Cambria Math" w:cs="Calibri Light"/>
+            <w:color w:val="000000" w:themeColor="text1"/>
+            <w:sz w:val="28"/>
+            <w:szCs w:val="28"/>
+          </w:rPr>
+          <m:t>A⊆C,</m:t>
+        </m:r>
+      </m:oMath>
+      <w:r>
+        <w:rPr>
+          <w:rFonts w:ascii="Calibri Light" w:eastAsiaTheme="minorEastAsia" w:hAnsi="Calibri Light" w:cs="Calibri Light"/>
+          <w:color w:val="000000" w:themeColor="text1"/>
+          <w:sz w:val="28"/>
+          <w:szCs w:val="28"/>
+        </w:rPr>
+        <w:t xml:space="preserve"> but </w:t>
+      </w:r>
+      <m:oMath>
+        <m:r>
+          <w:rPr>
+            <w:rFonts w:ascii="Cambria Math" w:eastAsiaTheme="minorEastAsia" w:hAnsi="Cambria Math" w:cs="Calibri Light"/>
+            <w:color w:val="000000" w:themeColor="text1"/>
+            <w:sz w:val="28"/>
+            <w:szCs w:val="28"/>
+          </w:rPr>
+          <m:t>C⊈A</m:t>
+        </m:r>
+      </m:oMath>
+      <w:r>
+        <w:rPr>
+          <w:rFonts w:ascii="Calibri Light" w:eastAsiaTheme="minorEastAsia" w:hAnsi="Calibri Light" w:cs="Calibri Light"/>
+          <w:color w:val="000000" w:themeColor="text1"/>
+          <w:sz w:val="28"/>
+          <w:szCs w:val="28"/>
+        </w:rPr>
+        <w:t xml:space="preserve">, or </w:t>
+      </w:r>
+      <m:oMath>
+        <m:r>
+          <w:rPr>
+            <w:rFonts w:ascii="Cambria Math" w:eastAsiaTheme="minorEastAsia" w:hAnsi="Cambria Math" w:cs="Calibri Light"/>
+            <w:color w:val="000000" w:themeColor="text1"/>
+            <w:sz w:val="28"/>
+            <w:szCs w:val="28"/>
+          </w:rPr>
+          <m:t>A⊂C</m:t>
+        </m:r>
+      </m:oMath>
+      <w:r>
+        <w:rPr>
+          <w:rFonts w:ascii="Calibri Light" w:eastAsiaTheme="minorEastAsia" w:hAnsi="Calibri Light" w:cs="Calibri Light"/>
+          <w:color w:val="000000" w:themeColor="text1"/>
+          <w:sz w:val="28"/>
+          <w:szCs w:val="28"/>
+        </w:rPr>
+        <w:t xml:space="preserve">. There must be some </w:t>
+      </w:r>
+      <m:oMath>
+        <m:r>
+          <w:rPr>
+            <w:rFonts w:ascii="Cambria Math" w:eastAsiaTheme="minorEastAsia" w:hAnsi="Cambria Math" w:cs="Calibri Light"/>
+            <w:color w:val="000000" w:themeColor="text1"/>
+            <w:sz w:val="28"/>
+            <w:szCs w:val="28"/>
+          </w:rPr>
+          <m:t xml:space="preserve">x∈C, </m:t>
+        </m:r>
+      </m:oMath>
+      <w:r>
+        <w:rPr>
+          <w:rFonts w:ascii="Calibri Light" w:eastAsiaTheme="minorEastAsia" w:hAnsi="Calibri Light" w:cs="Calibri Light"/>
+          <w:color w:val="000000" w:themeColor="text1"/>
+          <w:sz w:val="28"/>
+          <w:szCs w:val="28"/>
+        </w:rPr>
+        <w:t xml:space="preserve">such that </w:t>
+      </w:r>
+      <m:oMath>
+        <m:r>
+          <w:rPr>
+            <w:rFonts w:ascii="Cambria Math" w:eastAsiaTheme="minorEastAsia" w:hAnsi="Cambria Math" w:cs="Calibri Light"/>
+            <w:color w:val="000000" w:themeColor="text1"/>
+            <w:sz w:val="28"/>
+            <w:szCs w:val="28"/>
+          </w:rPr>
+          <m:t>x∉A</m:t>
+        </m:r>
+      </m:oMath>
+      <w:r>
+        <w:rPr>
+          <w:rFonts w:ascii="Calibri Light" w:eastAsiaTheme="minorEastAsia" w:hAnsi="Calibri Light" w:cs="Calibri Light"/>
+          <w:color w:val="000000" w:themeColor="text1"/>
+          <w:sz w:val="28"/>
+          <w:szCs w:val="28"/>
+        </w:rPr>
+        <w:t>.</w:t>
+      </w:r>
     </w:p>
     <w:p>
       <w:pPr>
@@ -2457,195 +2322,6 @@
           <w:szCs w:val="28"/>
         </w:rPr>
       </w:pPr>
-    </w:p>
-    <w:p>
-      <w:pPr>
-        <w:ind w:left="720"/>
-        <w:rPr>
-          <w:rFonts w:ascii="Calibri Light" w:eastAsiaTheme="minorEastAsia" w:hAnsi="Calibri Light" w:cs="Calibri Light"/>
-          <w:color w:val="000000" w:themeColor="text1"/>
-          <w:sz w:val="28"/>
-          <w:szCs w:val="28"/>
-        </w:rPr>
-      </w:pPr>
-      <w:r>
-        <w:rPr>
-          <w:rFonts w:ascii="Calibri Light" w:eastAsiaTheme="minorEastAsia" w:hAnsi="Calibri Light" w:cs="Calibri Light"/>
-          <w:color w:val="000000" w:themeColor="text1"/>
-          <w:sz w:val="28"/>
-          <w:szCs w:val="28"/>
-        </w:rPr>
-        <w:t xml:space="preserve">For </w:t>
-      </w:r>
-      <m:oMath>
-        <m:r>
-          <w:rPr>
-            <w:rFonts w:ascii="Cambria Math" w:eastAsiaTheme="minorEastAsia" w:hAnsi="Cambria Math" w:cs="Calibri Light"/>
-            <w:color w:val="000000" w:themeColor="text1"/>
-            <w:sz w:val="28"/>
-            <w:szCs w:val="28"/>
-          </w:rPr>
-          <m:t>A</m:t>
-        </m:r>
-      </m:oMath>
-      <w:r>
-        <w:rPr>
-          <w:rFonts w:ascii="Calibri Light" w:eastAsiaTheme="minorEastAsia" w:hAnsi="Calibri Light" w:cs="Calibri Light"/>
-          <w:color w:val="000000" w:themeColor="text1"/>
-          <w:sz w:val="28"/>
-          <w:szCs w:val="28"/>
-        </w:rPr>
-        <w:t xml:space="preserve"> to be a proper subset of </w:t>
-      </w:r>
-      <m:oMath>
-        <m:r>
-          <w:rPr>
-            <w:rFonts w:ascii="Cambria Math" w:eastAsiaTheme="minorEastAsia" w:hAnsi="Cambria Math" w:cs="Calibri Light"/>
-            <w:color w:val="000000" w:themeColor="text1"/>
-            <w:sz w:val="28"/>
-            <w:szCs w:val="28"/>
-          </w:rPr>
-          <m:t>C</m:t>
-        </m:r>
-      </m:oMath>
-      <w:r>
-        <w:rPr>
-          <w:rFonts w:ascii="Calibri Light" w:eastAsiaTheme="minorEastAsia" w:hAnsi="Calibri Light" w:cs="Calibri Light"/>
-          <w:color w:val="000000" w:themeColor="text1"/>
-          <w:sz w:val="28"/>
-          <w:szCs w:val="28"/>
-        </w:rPr>
-        <w:t xml:space="preserve">, </w:t>
-      </w:r>
-      <m:oMath>
-        <m:r>
-          <w:rPr>
-            <w:rFonts w:ascii="Cambria Math" w:eastAsiaTheme="minorEastAsia" w:hAnsi="Cambria Math" w:cs="Calibri Light"/>
-            <w:color w:val="000000" w:themeColor="text1"/>
-            <w:sz w:val="28"/>
-            <w:szCs w:val="28"/>
-          </w:rPr>
-          <m:t>A⊆C,</m:t>
-        </m:r>
-      </m:oMath>
-      <w:r>
-        <w:rPr>
-          <w:rFonts w:ascii="Calibri Light" w:eastAsiaTheme="minorEastAsia" w:hAnsi="Calibri Light" w:cs="Calibri Light"/>
-          <w:color w:val="000000" w:themeColor="text1"/>
-          <w:sz w:val="28"/>
-          <w:szCs w:val="28"/>
-        </w:rPr>
-        <w:t xml:space="preserve"> but </w:t>
-      </w:r>
-      <m:oMath>
-        <m:r>
-          <w:rPr>
-            <w:rFonts w:ascii="Cambria Math" w:eastAsiaTheme="minorEastAsia" w:hAnsi="Cambria Math" w:cs="Calibri Light"/>
-            <w:color w:val="000000" w:themeColor="text1"/>
-            <w:sz w:val="28"/>
-            <w:szCs w:val="28"/>
-          </w:rPr>
-          <m:t>C⊈A</m:t>
-        </m:r>
-      </m:oMath>
-      <w:r>
-        <w:rPr>
-          <w:rFonts w:ascii="Calibri Light" w:eastAsiaTheme="minorEastAsia" w:hAnsi="Calibri Light" w:cs="Calibri Light"/>
-          <w:color w:val="000000" w:themeColor="text1"/>
-          <w:sz w:val="28"/>
-          <w:szCs w:val="28"/>
-        </w:rPr>
-        <w:t xml:space="preserve">, or </w:t>
-      </w:r>
-      <m:oMath>
-        <m:r>
-          <w:rPr>
-            <w:rFonts w:ascii="Cambria Math" w:eastAsiaTheme="minorEastAsia" w:hAnsi="Cambria Math" w:cs="Calibri Light"/>
-            <w:color w:val="000000" w:themeColor="text1"/>
-            <w:sz w:val="28"/>
-            <w:szCs w:val="28"/>
-          </w:rPr>
-          <m:t>A⊂C</m:t>
-        </m:r>
-      </m:oMath>
-      <w:r>
-        <w:rPr>
-          <w:rFonts w:ascii="Calibri Light" w:eastAsiaTheme="minorEastAsia" w:hAnsi="Calibri Light" w:cs="Calibri Light"/>
-          <w:color w:val="000000" w:themeColor="text1"/>
-          <w:sz w:val="28"/>
-          <w:szCs w:val="28"/>
-        </w:rPr>
-        <w:t xml:space="preserve">. There must be some </w:t>
-      </w:r>
-      <m:oMath>
-        <m:r>
-          <w:rPr>
-            <w:rFonts w:ascii="Cambria Math" w:eastAsiaTheme="minorEastAsia" w:hAnsi="Cambria Math" w:cs="Calibri Light"/>
-            <w:color w:val="000000" w:themeColor="text1"/>
-            <w:sz w:val="28"/>
-            <w:szCs w:val="28"/>
-          </w:rPr>
-          <m:t>x</m:t>
-        </m:r>
-        <m:r>
-          <w:rPr>
-            <w:rFonts w:ascii="Cambria Math" w:eastAsiaTheme="minorEastAsia" w:hAnsi="Cambria Math" w:cs="Calibri Light"/>
-            <w:color w:val="000000" w:themeColor="text1"/>
-            <w:sz w:val="28"/>
-            <w:szCs w:val="28"/>
-          </w:rPr>
-          <m:t>∈</m:t>
-        </m:r>
-        <m:r>
-          <w:rPr>
-            <w:rFonts w:ascii="Cambria Math" w:eastAsiaTheme="minorEastAsia" w:hAnsi="Cambria Math" w:cs="Calibri Light"/>
-            <w:color w:val="000000" w:themeColor="text1"/>
-            <w:sz w:val="28"/>
-            <w:szCs w:val="28"/>
-          </w:rPr>
-          <m:t xml:space="preserve">C, </m:t>
-        </m:r>
-      </m:oMath>
-      <w:r>
-        <w:rPr>
-          <w:rFonts w:ascii="Calibri Light" w:eastAsiaTheme="minorEastAsia" w:hAnsi="Calibri Light" w:cs="Calibri Light"/>
-          <w:color w:val="000000" w:themeColor="text1"/>
-          <w:sz w:val="28"/>
-          <w:szCs w:val="28"/>
-        </w:rPr>
-        <w:t xml:space="preserve">such that </w:t>
-      </w:r>
-      <m:oMath>
-        <m:r>
-          <w:rPr>
-            <w:rFonts w:ascii="Cambria Math" w:eastAsiaTheme="minorEastAsia" w:hAnsi="Cambria Math" w:cs="Calibri Light"/>
-            <w:color w:val="000000" w:themeColor="text1"/>
-            <w:sz w:val="28"/>
-            <w:szCs w:val="28"/>
-          </w:rPr>
-          <m:t>x∉A</m:t>
-        </m:r>
-      </m:oMath>
-      <w:r>
-        <w:rPr>
-          <w:rFonts w:ascii="Calibri Light" w:eastAsiaTheme="minorEastAsia" w:hAnsi="Calibri Light" w:cs="Calibri Light"/>
-          <w:color w:val="000000" w:themeColor="text1"/>
-          <w:sz w:val="28"/>
-          <w:szCs w:val="28"/>
-        </w:rPr>
-        <w:t>.</w:t>
-      </w:r>
-    </w:p>
-    <w:p>
-      <w:pPr>
-        <w:ind w:left="720"/>
-        <w:rPr>
-          <w:rFonts w:ascii="Calibri Light" w:eastAsiaTheme="minorEastAsia" w:hAnsi="Calibri Light" w:cs="Calibri Light"/>
-          <w:color w:val="000000" w:themeColor="text1"/>
-          <w:sz w:val="28"/>
-          <w:szCs w:val="28"/>
-        </w:rPr>
-      </w:pPr>
       <w:r>
         <w:rPr>
           <w:rFonts w:ascii="Calibri Light" w:eastAsiaTheme="minorEastAsia" w:hAnsi="Calibri Light" w:cs="Calibri Light"/>
@@ -2663,25 +2339,7 @@
             <w:sz w:val="28"/>
             <w:szCs w:val="28"/>
           </w:rPr>
-          <m:t>-1</m:t>
-        </m:r>
-        <m:r>
-          <w:rPr>
-            <w:rFonts w:ascii="Cambria Math" w:eastAsiaTheme="minorEastAsia" w:hAnsi="Cambria Math" w:cs="Calibri Light"/>
-            <w:color w:val="000000" w:themeColor="text1"/>
-            <w:sz w:val="28"/>
-            <w:szCs w:val="28"/>
-          </w:rPr>
-          <m:t>∈</m:t>
-        </m:r>
-        <m:r>
-          <w:rPr>
-            <w:rFonts w:ascii="Cambria Math" w:eastAsiaTheme="minorEastAsia" w:hAnsi="Cambria Math" w:cs="Calibri Light"/>
-            <w:color w:val="000000" w:themeColor="text1"/>
-            <w:sz w:val="28"/>
-            <w:szCs w:val="28"/>
-          </w:rPr>
-          <m:t>C</m:t>
+          <m:t>-1∈C</m:t>
         </m:r>
       </m:oMath>
       <w:r>
@@ -2754,16 +2412,7 @@
             <w:sz w:val="28"/>
             <w:szCs w:val="28"/>
           </w:rPr>
-          <m:t>0</m:t>
-        </m:r>
-        <m:r>
-          <w:rPr>
-            <w:rFonts w:ascii="Cambria Math" w:eastAsiaTheme="minorEastAsia" w:hAnsi="Cambria Math" w:cs="Calibri Light"/>
-            <w:color w:val="000000" w:themeColor="text1"/>
-            <w:sz w:val="28"/>
-            <w:szCs w:val="28"/>
-          </w:rPr>
-          <m:t>∈</m:t>
+          <m:t>0∈</m:t>
         </m:r>
         <m:r>
           <m:rPr>
@@ -2795,25 +2444,7 @@
             <w:sz w:val="28"/>
             <w:szCs w:val="28"/>
           </w:rPr>
-          <m:t>-1</m:t>
-        </m:r>
-        <m:r>
-          <w:rPr>
-            <w:rFonts w:ascii="Cambria Math" w:eastAsiaTheme="minorEastAsia" w:hAnsi="Cambria Math" w:cs="Calibri Light"/>
-            <w:color w:val="000000" w:themeColor="text1"/>
-            <w:sz w:val="28"/>
-            <w:szCs w:val="28"/>
-          </w:rPr>
-          <m:t>∈</m:t>
-        </m:r>
-        <m:r>
-          <w:rPr>
-            <w:rFonts w:ascii="Cambria Math" w:eastAsiaTheme="minorEastAsia" w:hAnsi="Cambria Math" w:cs="Calibri Light"/>
-            <w:color w:val="000000" w:themeColor="text1"/>
-            <w:sz w:val="28"/>
-            <w:szCs w:val="28"/>
-          </w:rPr>
-          <m:t>A,</m:t>
+          <m:t>-1∈A,</m:t>
         </m:r>
       </m:oMath>
     </w:p>
@@ -3071,18 +2702,16 @@
     </w:p>
     <w:p>
       <w:pPr>
-        <w:ind w:left="720"/>
-        <w:rPr>
-          <w:rFonts w:ascii="Calibri Light" w:eastAsiaTheme="minorEastAsia" w:hAnsi="Calibri Light" w:cs="Calibri Light"/>
-          <w:color w:val="000000" w:themeColor="text1"/>
-          <w:sz w:val="28"/>
-          <w:szCs w:val="28"/>
-        </w:rPr>
-      </w:pPr>
-    </w:p>
-    <w:p>
-      <w:pPr>
-        <w:ind w:left="720"/>
+        <w:rPr>
+          <w:rFonts w:ascii="Calibri Light" w:eastAsiaTheme="minorEastAsia" w:hAnsi="Calibri Light" w:cs="Calibri Light"/>
+          <w:color w:val="000000" w:themeColor="text1"/>
+          <w:sz w:val="28"/>
+          <w:szCs w:val="28"/>
+        </w:rPr>
+      </w:pPr>
+    </w:p>
+    <w:p>
+      <w:pPr>
         <w:rPr>
           <w:rFonts w:ascii="Calibri Light" w:eastAsiaTheme="minorEastAsia" w:hAnsi="Calibri Light" w:cs="Calibri Light"/>
           <w:color w:val="000000" w:themeColor="text1"/>
@@ -3172,22 +2801,83 @@
     <w:p>
       <w:pPr>
         <w:pStyle w:val="ListParagraph"/>
-        <w:ind w:firstLine="720"/>
-        <w:rPr>
-          <w:rFonts w:ascii="Calibri Light" w:eastAsiaTheme="minorEastAsia" w:hAnsi="Calibri Light" w:cs="Calibri Light"/>
-          <w:color w:val="000000" w:themeColor="text1"/>
-          <w:sz w:val="28"/>
-          <w:szCs w:val="28"/>
-        </w:rPr>
-      </w:pPr>
-      <w:r>
-        <w:rPr>
-          <w:rFonts w:ascii="Calibri Light" w:eastAsiaTheme="minorEastAsia" w:hAnsi="Calibri Light" w:cs="Calibri Light"/>
-          <w:color w:val="000000" w:themeColor="text1"/>
-          <w:sz w:val="28"/>
-          <w:szCs w:val="28"/>
-        </w:rPr>
-        <w:t xml:space="preserve">For element </w:t>
+        <w:rPr>
+          <w:rFonts w:ascii="Calibri Light" w:eastAsiaTheme="minorEastAsia" w:hAnsi="Calibri Light" w:cs="Calibri Light"/>
+          <w:color w:val="000000" w:themeColor="text1"/>
+          <w:sz w:val="28"/>
+          <w:szCs w:val="28"/>
+        </w:rPr>
+      </w:pPr>
+      <w:r>
+        <w:rPr>
+          <w:rFonts w:ascii="Calibri Light" w:eastAsiaTheme="minorEastAsia" w:hAnsi="Calibri Light" w:cs="Calibri Light"/>
+          <w:color w:val="000000" w:themeColor="text1"/>
+          <w:sz w:val="28"/>
+          <w:szCs w:val="28"/>
+        </w:rPr>
+        <w:tab/>
+        <w:t xml:space="preserve">Assume  </w:t>
+      </w:r>
+      <m:oMath>
+        <m:r>
+          <w:rPr>
+            <w:rFonts w:ascii="Cambria Math" w:eastAsiaTheme="minorEastAsia" w:hAnsi="Cambria Math" w:cs="Calibri Light"/>
+            <w:color w:val="000000" w:themeColor="text1"/>
+            <w:sz w:val="28"/>
+            <w:szCs w:val="28"/>
+          </w:rPr>
+          <m:t>B⊆C</m:t>
+        </m:r>
+      </m:oMath>
+      <w:r>
+        <w:rPr>
+          <w:rFonts w:ascii="Calibri Light" w:eastAsiaTheme="minorEastAsia" w:hAnsi="Calibri Light" w:cs="Calibri Light"/>
+          <w:color w:val="000000" w:themeColor="text1"/>
+          <w:sz w:val="28"/>
+          <w:szCs w:val="28"/>
+        </w:rPr>
+        <w:t>.</w:t>
+      </w:r>
+    </w:p>
+    <w:p>
+      <w:pPr>
+        <w:pStyle w:val="ListParagraph"/>
+        <w:ind w:left="1440"/>
+        <w:rPr>
+          <w:rFonts w:ascii="Calibri Light" w:eastAsiaTheme="minorEastAsia" w:hAnsi="Calibri Light" w:cs="Calibri Light"/>
+          <w:color w:val="000000" w:themeColor="text1"/>
+          <w:sz w:val="28"/>
+          <w:szCs w:val="28"/>
+        </w:rPr>
+      </w:pPr>
+      <w:r>
+        <w:rPr>
+          <w:rFonts w:ascii="Calibri Light" w:eastAsiaTheme="minorEastAsia" w:hAnsi="Calibri Light" w:cs="Calibri Light"/>
+          <w:color w:val="000000" w:themeColor="text1"/>
+          <w:sz w:val="28"/>
+          <w:szCs w:val="28"/>
+        </w:rPr>
+        <w:t xml:space="preserve">Then, for some element </w:t>
+      </w:r>
+      <m:oMath>
+        <m:r>
+          <w:rPr>
+            <w:rFonts w:ascii="Cambria Math" w:eastAsiaTheme="minorEastAsia" w:hAnsi="Cambria Math" w:cs="Calibri Light"/>
+            <w:color w:val="000000" w:themeColor="text1"/>
+            <w:sz w:val="28"/>
+            <w:szCs w:val="28"/>
+          </w:rPr>
+          <m:t>x∈B</m:t>
+        </m:r>
+      </m:oMath>
+      <w:r>
+        <w:rPr>
+          <w:rFonts w:ascii="Calibri Light" w:eastAsiaTheme="minorEastAsia" w:hAnsi="Calibri Light" w:cs="Calibri Light"/>
+          <w:color w:val="000000" w:themeColor="text1"/>
+          <w:sz w:val="28"/>
+          <w:szCs w:val="28"/>
+        </w:rPr>
+        <w:t xml:space="preserve">, </w:t>
       </w:r>
       <m:oMath>
         <m:r>
@@ -3207,28 +2897,40 @@
           <w:sz w:val="28"/>
           <w:szCs w:val="28"/>
         </w:rPr>
-        <w:t xml:space="preserve"> to be in </w:t>
-      </w:r>
-      <m:oMath>
-        <m:r>
-          <w:rPr>
-            <w:rFonts w:ascii="Cambria Math" w:eastAsiaTheme="minorEastAsia" w:hAnsi="Cambria Math" w:cs="Calibri Light"/>
-            <w:color w:val="000000" w:themeColor="text1"/>
-            <w:sz w:val="28"/>
-            <w:szCs w:val="28"/>
-          </w:rPr>
-          <m:t>B</m:t>
-        </m:r>
-      </m:oMath>
-      <w:r>
-        <w:rPr>
-          <w:rFonts w:ascii="Calibri Light" w:eastAsiaTheme="minorEastAsia" w:hAnsi="Calibri Light" w:cs="Calibri Light"/>
-          <w:color w:val="000000" w:themeColor="text1"/>
-          <w:sz w:val="28"/>
-          <w:szCs w:val="28"/>
-        </w:rPr>
-        <w:t xml:space="preserve">, </w:t>
-      </w:r>
+        <w:t xml:space="preserve"> must also be in </w:t>
+      </w:r>
+      <m:oMath>
+        <m:r>
+          <w:rPr>
+            <w:rFonts w:ascii="Cambria Math" w:eastAsiaTheme="minorEastAsia" w:hAnsi="Cambria Math" w:cs="Calibri Light"/>
+            <w:color w:val="000000" w:themeColor="text1"/>
+            <w:sz w:val="28"/>
+            <w:szCs w:val="28"/>
+          </w:rPr>
+          <m:t>C</m:t>
+        </m:r>
+      </m:oMath>
+      <w:r>
+        <w:rPr>
+          <w:rFonts w:ascii="Calibri Light" w:eastAsiaTheme="minorEastAsia" w:hAnsi="Calibri Light" w:cs="Calibri Light"/>
+          <w:color w:val="000000" w:themeColor="text1"/>
+          <w:sz w:val="28"/>
+          <w:szCs w:val="28"/>
+        </w:rPr>
+        <w:t>. Then, by definition of the sets,</w:t>
+      </w:r>
+    </w:p>
+    <w:p>
+      <w:pPr>
+        <w:pStyle w:val="ListParagraph"/>
+        <w:jc w:val="center"/>
+        <w:rPr>
+          <w:rFonts w:ascii="Calibri Light" w:eastAsiaTheme="minorEastAsia" w:hAnsi="Calibri Light" w:cs="Calibri Light"/>
+          <w:color w:val="000000" w:themeColor="text1"/>
+          <w:sz w:val="28"/>
+          <w:szCs w:val="28"/>
+        </w:rPr>
+      </w:pPr>
       <m:oMath>
         <m:r>
           <w:rPr>
@@ -3247,26 +2949,49 @@
           <w:sz w:val="28"/>
           <w:szCs w:val="28"/>
         </w:rPr>
-        <w:t xml:space="preserve">, </w:t>
-      </w:r>
-      <m:oMath>
-        <m:r>
-          <w:rPr>
-            <w:rFonts w:ascii="Cambria Math" w:eastAsiaTheme="minorEastAsia" w:hAnsi="Cambria Math" w:cs="Calibri Light"/>
-            <w:color w:val="000000" w:themeColor="text1"/>
-            <w:sz w:val="28"/>
-            <w:szCs w:val="28"/>
-          </w:rPr>
-          <m:t>n</m:t>
-        </m:r>
-        <m:r>
-          <w:rPr>
-            <w:rFonts w:ascii="Cambria Math" w:eastAsiaTheme="minorEastAsia" w:hAnsi="Cambria Math" w:cs="Calibri Light"/>
-            <w:color w:val="000000" w:themeColor="text1"/>
-            <w:sz w:val="28"/>
-            <w:szCs w:val="28"/>
-          </w:rPr>
-          <m:t>∈</m:t>
+        <w:t>, and</w:t>
+      </w:r>
+    </w:p>
+    <w:p>
+      <w:pPr>
+        <w:pStyle w:val="ListParagraph"/>
+        <w:jc w:val="center"/>
+        <w:rPr>
+          <w:rFonts w:ascii="Calibri Light" w:eastAsiaTheme="minorEastAsia" w:hAnsi="Calibri Light" w:cs="Calibri Light"/>
+          <w:color w:val="000000" w:themeColor="text1"/>
+          <w:sz w:val="28"/>
+          <w:szCs w:val="28"/>
+        </w:rPr>
+      </w:pPr>
+      <m:oMath>
+        <m:r>
+          <w:rPr>
+            <w:rFonts w:ascii="Cambria Math" w:eastAsiaTheme="minorEastAsia" w:hAnsi="Cambria Math" w:cs="Calibri Light"/>
+            <w:color w:val="000000" w:themeColor="text1"/>
+            <w:sz w:val="28"/>
+            <w:szCs w:val="28"/>
+          </w:rPr>
+          <m:t>x=10k-1</m:t>
+        </m:r>
+      </m:oMath>
+      <w:r>
+        <w:rPr>
+          <w:rFonts w:ascii="Calibri Light" w:eastAsiaTheme="minorEastAsia" w:hAnsi="Calibri Light" w:cs="Calibri Light"/>
+          <w:color w:val="000000" w:themeColor="text1"/>
+          <w:sz w:val="28"/>
+          <w:szCs w:val="28"/>
+        </w:rPr>
+        <w:t xml:space="preserve">, for </w:t>
+      </w:r>
+      <m:oMath>
+        <m:r>
+          <w:rPr>
+            <w:rFonts w:ascii="Cambria Math" w:eastAsiaTheme="minorEastAsia" w:hAnsi="Cambria Math" w:cs="Calibri Light"/>
+            <w:color w:val="000000" w:themeColor="text1"/>
+            <w:sz w:val="28"/>
+            <w:szCs w:val="28"/>
+          </w:rPr>
+          <m:t>n,k</m:t>
         </m:r>
         <m:r>
           <m:rPr>
@@ -3278,602 +3003,13 @@
             <w:sz w:val="28"/>
             <w:szCs w:val="28"/>
           </w:rPr>
-          <m:t>Z</m:t>
-        </m:r>
-      </m:oMath>
-      <w:r>
-        <w:rPr>
-          <w:rFonts w:ascii="Calibri Light" w:eastAsiaTheme="minorEastAsia" w:hAnsi="Calibri Light" w:cs="Calibri Light"/>
-          <w:color w:val="000000" w:themeColor="text1"/>
-          <w:sz w:val="28"/>
-          <w:szCs w:val="28"/>
-        </w:rPr>
-        <w:t xml:space="preserve"> and for </w:t>
-      </w:r>
-      <m:oMath>
-        <m:r>
-          <w:rPr>
-            <w:rFonts w:ascii="Cambria Math" w:eastAsiaTheme="minorEastAsia" w:hAnsi="Cambria Math" w:cs="Calibri Light"/>
-            <w:color w:val="000000" w:themeColor="text1"/>
-            <w:sz w:val="28"/>
-            <w:szCs w:val="28"/>
-          </w:rPr>
-          <m:t>x</m:t>
-        </m:r>
-      </m:oMath>
-      <w:r>
-        <w:rPr>
-          <w:rFonts w:ascii="Calibri Light" w:eastAsiaTheme="minorEastAsia" w:hAnsi="Calibri Light" w:cs="Calibri Light"/>
-          <w:color w:val="000000" w:themeColor="text1"/>
-          <w:sz w:val="28"/>
-          <w:szCs w:val="28"/>
-        </w:rPr>
-        <w:t xml:space="preserve"> to be</w:t>
-      </w:r>
-      <w:r>
-        <w:rPr>
-          <w:rFonts w:ascii="Calibri Light" w:eastAsiaTheme="minorEastAsia" w:hAnsi="Calibri Light" w:cs="Calibri Light"/>
-          <w:color w:val="000000" w:themeColor="text1"/>
-          <w:sz w:val="28"/>
-          <w:szCs w:val="28"/>
-        </w:rPr>
-        <w:t xml:space="preserve"> in</w:t>
-      </w:r>
-      <w:r>
-        <w:rPr>
-          <w:rFonts w:ascii="Calibri Light" w:eastAsiaTheme="minorEastAsia" w:hAnsi="Calibri Light" w:cs="Calibri Light"/>
-          <w:color w:val="000000" w:themeColor="text1"/>
-          <w:sz w:val="28"/>
-          <w:szCs w:val="28"/>
-        </w:rPr>
-        <w:t xml:space="preserve"> </w:t>
-      </w:r>
-      <m:oMath>
-        <m:r>
-          <w:rPr>
-            <w:rFonts w:ascii="Cambria Math" w:eastAsiaTheme="minorEastAsia" w:hAnsi="Cambria Math" w:cs="Calibri Light"/>
-            <w:color w:val="000000" w:themeColor="text1"/>
-            <w:sz w:val="28"/>
-            <w:szCs w:val="28"/>
-          </w:rPr>
-          <m:t>A</m:t>
-        </m:r>
-      </m:oMath>
-      <w:r>
-        <w:rPr>
-          <w:rFonts w:ascii="Calibri Light" w:eastAsiaTheme="minorEastAsia" w:hAnsi="Calibri Light" w:cs="Calibri Light"/>
-          <w:color w:val="000000" w:themeColor="text1"/>
-          <w:sz w:val="28"/>
-          <w:szCs w:val="28"/>
-        </w:rPr>
-        <w:t xml:space="preserve">, </w:t>
-      </w:r>
+          <m:t>∈Z.</m:t>
+        </m:r>
+      </m:oMath>
     </w:p>
     <w:p>
       <w:pPr>
         <w:pStyle w:val="ListParagraph"/>
-        <w:ind w:firstLine="720"/>
-        <w:rPr>
-          <w:rFonts w:ascii="Calibri Light" w:eastAsiaTheme="minorEastAsia" w:hAnsi="Calibri Light" w:cs="Calibri Light"/>
-          <w:color w:val="000000" w:themeColor="text1"/>
-          <w:sz w:val="28"/>
-          <w:szCs w:val="28"/>
-        </w:rPr>
-      </w:pPr>
-      <m:oMath>
-        <m:r>
-          <w:rPr>
-            <w:rFonts w:ascii="Cambria Math" w:eastAsiaTheme="minorEastAsia" w:hAnsi="Cambria Math" w:cs="Calibri Light"/>
-            <w:color w:val="000000" w:themeColor="text1"/>
-            <w:sz w:val="28"/>
-            <w:szCs w:val="28"/>
-          </w:rPr>
-          <m:t>x=10k+1</m:t>
-        </m:r>
-      </m:oMath>
-      <w:r>
-        <w:rPr>
-          <w:rFonts w:ascii="Calibri Light" w:eastAsiaTheme="minorEastAsia" w:hAnsi="Calibri Light" w:cs="Calibri Light"/>
-          <w:color w:val="000000" w:themeColor="text1"/>
-          <w:sz w:val="28"/>
-          <w:szCs w:val="28"/>
-        </w:rPr>
-        <w:t xml:space="preserve">, </w:t>
-      </w:r>
-      <m:oMath>
-        <m:r>
-          <w:rPr>
-            <w:rFonts w:ascii="Cambria Math" w:eastAsiaTheme="minorEastAsia" w:hAnsi="Cambria Math" w:cs="Calibri Light"/>
-            <w:color w:val="000000" w:themeColor="text1"/>
-            <w:sz w:val="28"/>
-            <w:szCs w:val="28"/>
-          </w:rPr>
-          <m:t>k</m:t>
-        </m:r>
-        <m:r>
-          <w:rPr>
-            <w:rFonts w:ascii="Cambria Math" w:eastAsiaTheme="minorEastAsia" w:hAnsi="Cambria Math" w:cs="Calibri Light"/>
-            <w:color w:val="000000" w:themeColor="text1"/>
-            <w:sz w:val="28"/>
-            <w:szCs w:val="28"/>
-          </w:rPr>
-          <m:t>∈</m:t>
-        </m:r>
-        <m:r>
-          <m:rPr>
-            <m:scr m:val="double-struck"/>
-          </m:rPr>
-          <w:rPr>
-            <w:rFonts w:ascii="Cambria Math" w:eastAsiaTheme="minorEastAsia" w:hAnsi="Cambria Math" w:cs="Calibri Light"/>
-            <w:color w:val="000000" w:themeColor="text1"/>
-            <w:sz w:val="28"/>
-            <w:szCs w:val="28"/>
-          </w:rPr>
-          <m:t>Z,</m:t>
-        </m:r>
-      </m:oMath>
-      <w:r>
-        <w:rPr>
-          <w:rFonts w:ascii="Calibri Light" w:eastAsiaTheme="minorEastAsia" w:hAnsi="Calibri Light" w:cs="Calibri Light"/>
-          <w:color w:val="000000" w:themeColor="text1"/>
-          <w:sz w:val="28"/>
-          <w:szCs w:val="28"/>
-        </w:rPr>
-        <w:t xml:space="preserve"> but </w:t>
-      </w:r>
-      <m:oMath>
-        <m:r>
-          <w:rPr>
-            <w:rFonts w:ascii="Cambria Math" w:eastAsiaTheme="minorEastAsia" w:hAnsi="Cambria Math" w:cs="Calibri Light"/>
-            <w:color w:val="000000" w:themeColor="text1"/>
-            <w:sz w:val="28"/>
-            <w:szCs w:val="28"/>
-          </w:rPr>
-          <m:t>12n+5</m:t>
-        </m:r>
-      </m:oMath>
-      <w:r>
-        <w:rPr>
-          <w:rFonts w:ascii="Calibri Light" w:eastAsiaTheme="minorEastAsia" w:hAnsi="Calibri Light" w:cs="Calibri Light"/>
-          <w:color w:val="000000" w:themeColor="text1"/>
-          <w:sz w:val="28"/>
-          <w:szCs w:val="28"/>
-        </w:rPr>
-        <w:t xml:space="preserve"> can</w:t>
-      </w:r>
-      <w:r>
-        <w:rPr>
-          <w:rFonts w:ascii="Calibri Light" w:eastAsiaTheme="minorEastAsia" w:hAnsi="Calibri Light" w:cs="Calibri Light"/>
-          <w:color w:val="000000" w:themeColor="text1"/>
-          <w:sz w:val="28"/>
-          <w:szCs w:val="28"/>
-        </w:rPr>
-        <w:t xml:space="preserve"> only be expressed as </w:t>
-      </w:r>
-      <m:oMath>
-        <m:r>
-          <w:rPr>
-            <w:rFonts w:ascii="Cambria Math" w:eastAsiaTheme="minorEastAsia" w:hAnsi="Cambria Math" w:cs="Calibri Light"/>
-            <w:color w:val="000000" w:themeColor="text1"/>
-            <w:sz w:val="28"/>
-            <w:szCs w:val="28"/>
-          </w:rPr>
-          <m:t>10k+1</m:t>
-        </m:r>
-      </m:oMath>
-      <w:r>
-        <w:rPr>
-          <w:rFonts w:ascii="Calibri Light" w:eastAsiaTheme="minorEastAsia" w:hAnsi="Calibri Light" w:cs="Calibri Light"/>
-          <w:color w:val="000000" w:themeColor="text1"/>
-          <w:sz w:val="28"/>
-          <w:szCs w:val="28"/>
-        </w:rPr>
-        <w:t xml:space="preserve"> </w:t>
-      </w:r>
-    </w:p>
-    <w:p>
-      <w:pPr>
-        <w:pStyle w:val="ListParagraph"/>
-        <w:ind w:firstLine="720"/>
-        <w:rPr>
-          <w:rFonts w:ascii="Calibri Light" w:eastAsiaTheme="minorEastAsia" w:hAnsi="Calibri Light" w:cs="Calibri Light"/>
-          <w:color w:val="000000" w:themeColor="text1"/>
-          <w:sz w:val="28"/>
-          <w:szCs w:val="28"/>
-        </w:rPr>
-      </w:pPr>
-      <w:r>
-        <w:rPr>
-          <w:rFonts w:ascii="Calibri Light" w:eastAsiaTheme="minorEastAsia" w:hAnsi="Calibri Light" w:cs="Calibri Light"/>
-          <w:color w:val="000000" w:themeColor="text1"/>
-          <w:sz w:val="28"/>
-          <w:szCs w:val="28"/>
-        </w:rPr>
-        <w:t xml:space="preserve">if </w:t>
-      </w:r>
-      <m:oMath>
-        <m:r>
-          <w:rPr>
-            <w:rFonts w:ascii="Cambria Math" w:eastAsiaTheme="minorEastAsia" w:hAnsi="Cambria Math" w:cs="Calibri Light"/>
-            <w:color w:val="000000" w:themeColor="text1"/>
-            <w:sz w:val="28"/>
-            <w:szCs w:val="28"/>
-          </w:rPr>
-          <m:t xml:space="preserve">n= </m:t>
-        </m:r>
-        <m:f>
-          <m:fPr>
-            <m:ctrlPr>
-              <w:rPr>
-                <w:rFonts w:ascii="Cambria Math" w:eastAsiaTheme="minorEastAsia" w:hAnsi="Cambria Math" w:cs="Calibri Light"/>
-                <w:i/>
-                <w:color w:val="000000" w:themeColor="text1"/>
-                <w:sz w:val="28"/>
-                <w:szCs w:val="28"/>
-              </w:rPr>
-            </m:ctrlPr>
-          </m:fPr>
-          <m:num>
-            <m:r>
-              <w:rPr>
-                <w:rFonts w:ascii="Cambria Math" w:eastAsiaTheme="minorEastAsia" w:hAnsi="Cambria Math" w:cs="Calibri Light"/>
-                <w:color w:val="000000" w:themeColor="text1"/>
-                <w:sz w:val="28"/>
-                <w:szCs w:val="28"/>
-              </w:rPr>
-              <m:t>10k-1</m:t>
-            </m:r>
-          </m:num>
-          <m:den>
-            <m:r>
-              <w:rPr>
-                <w:rFonts w:ascii="Cambria Math" w:eastAsiaTheme="minorEastAsia" w:hAnsi="Cambria Math" w:cs="Calibri Light"/>
-                <w:color w:val="000000" w:themeColor="text1"/>
-                <w:sz w:val="28"/>
-                <w:szCs w:val="28"/>
-              </w:rPr>
-              <m:t>12</m:t>
-            </m:r>
-          </m:den>
-        </m:f>
-      </m:oMath>
-      <w:r>
-        <w:rPr>
-          <w:rFonts w:ascii="Calibri Light" w:eastAsiaTheme="minorEastAsia" w:hAnsi="Calibri Light" w:cs="Calibri Light"/>
-          <w:color w:val="000000" w:themeColor="text1"/>
-          <w:sz w:val="28"/>
-          <w:szCs w:val="28"/>
-        </w:rPr>
-        <w:t>, such that</w:t>
-      </w:r>
-    </w:p>
-    <w:p>
-      <w:pPr>
-        <w:pStyle w:val="ListParagraph"/>
-        <w:rPr>
-          <w:rFonts w:ascii="Calibri Light" w:eastAsiaTheme="minorEastAsia" w:hAnsi="Calibri Light" w:cs="Calibri Light"/>
-          <w:color w:val="000000" w:themeColor="text1"/>
-          <w:sz w:val="28"/>
-          <w:szCs w:val="28"/>
-        </w:rPr>
-      </w:pPr>
-      <m:oMathPara>
-        <m:oMath>
-          <m:r>
-            <w:rPr>
-              <w:rFonts w:ascii="Cambria Math" w:eastAsiaTheme="minorEastAsia" w:hAnsi="Cambria Math" w:cs="Calibri Light"/>
-              <w:color w:val="000000" w:themeColor="text1"/>
-              <w:sz w:val="28"/>
-              <w:szCs w:val="28"/>
-            </w:rPr>
-            <m:t>12</m:t>
-          </m:r>
-          <m:d>
-            <m:dPr>
-              <m:ctrlPr>
-                <w:rPr>
-                  <w:rFonts w:ascii="Cambria Math" w:eastAsiaTheme="minorEastAsia" w:hAnsi="Cambria Math" w:cs="Calibri Light"/>
-                  <w:i/>
-                  <w:color w:val="000000" w:themeColor="text1"/>
-                  <w:sz w:val="28"/>
-                  <w:szCs w:val="28"/>
-                </w:rPr>
-              </m:ctrlPr>
-            </m:dPr>
-            <m:e>
-              <m:f>
-                <m:fPr>
-                  <m:ctrlPr>
-                    <w:rPr>
-                      <w:rFonts w:ascii="Cambria Math" w:eastAsiaTheme="minorEastAsia" w:hAnsi="Cambria Math" w:cs="Calibri Light"/>
-                      <w:i/>
-                      <w:color w:val="000000" w:themeColor="text1"/>
-                      <w:sz w:val="28"/>
-                      <w:szCs w:val="28"/>
-                    </w:rPr>
-                  </m:ctrlPr>
-                </m:fPr>
-                <m:num>
-                  <m:r>
-                    <w:rPr>
-                      <w:rFonts w:ascii="Cambria Math" w:eastAsiaTheme="minorEastAsia" w:hAnsi="Cambria Math" w:cs="Calibri Light"/>
-                      <w:color w:val="000000" w:themeColor="text1"/>
-                      <w:sz w:val="28"/>
-                      <w:szCs w:val="28"/>
-                    </w:rPr>
-                    <m:t>10k-1</m:t>
-                  </m:r>
-                </m:num>
-                <m:den>
-                  <m:r>
-                    <w:rPr>
-                      <w:rFonts w:ascii="Cambria Math" w:eastAsiaTheme="minorEastAsia" w:hAnsi="Cambria Math" w:cs="Calibri Light"/>
-                      <w:color w:val="000000" w:themeColor="text1"/>
-                      <w:sz w:val="28"/>
-                      <w:szCs w:val="28"/>
-                    </w:rPr>
-                    <m:t>12</m:t>
-                  </m:r>
-                </m:den>
-              </m:f>
-            </m:e>
-          </m:d>
-          <m:r>
-            <w:rPr>
-              <w:rFonts w:ascii="Cambria Math" w:eastAsiaTheme="minorEastAsia" w:hAnsi="Cambria Math" w:cs="Calibri Light"/>
-              <w:color w:val="000000" w:themeColor="text1"/>
-              <w:sz w:val="28"/>
-              <w:szCs w:val="28"/>
-            </w:rPr>
-            <m:t>=10k-1,</m:t>
-          </m:r>
-        </m:oMath>
-      </m:oMathPara>
-    </w:p>
-    <w:p>
-      <w:pPr>
-        <w:pStyle w:val="ListParagraph"/>
-        <w:ind w:firstLine="720"/>
-        <w:rPr>
-          <w:rFonts w:ascii="Calibri Light" w:eastAsiaTheme="minorEastAsia" w:hAnsi="Calibri Light" w:cs="Calibri Light"/>
-          <w:color w:val="000000" w:themeColor="text1"/>
-          <w:sz w:val="28"/>
-          <w:szCs w:val="28"/>
-        </w:rPr>
-      </w:pPr>
-      <w:r>
-        <w:rPr>
-          <w:rFonts w:ascii="Calibri Light" w:eastAsiaTheme="minorEastAsia" w:hAnsi="Calibri Light" w:cs="Calibri Light"/>
-          <w:color w:val="000000" w:themeColor="text1"/>
-          <w:sz w:val="28"/>
-          <w:szCs w:val="28"/>
-        </w:rPr>
-        <w:t>but</w:t>
-      </w:r>
-      <w:r>
-        <w:rPr>
-          <w:rFonts w:ascii="Calibri Light" w:eastAsiaTheme="minorEastAsia" w:hAnsi="Calibri Light" w:cs="Calibri Light"/>
-          <w:color w:val="000000" w:themeColor="text1"/>
-          <w:sz w:val="28"/>
-          <w:szCs w:val="28"/>
-        </w:rPr>
-        <w:t xml:space="preserve"> </w:t>
-      </w:r>
-      <m:oMath>
-        <m:r>
-          <w:rPr>
-            <w:rFonts w:ascii="Cambria Math" w:eastAsiaTheme="minorEastAsia" w:hAnsi="Cambria Math" w:cs="Calibri Light"/>
-            <w:color w:val="000000" w:themeColor="text1"/>
-            <w:sz w:val="28"/>
-            <w:szCs w:val="28"/>
-          </w:rPr>
-          <m:t>n=</m:t>
-        </m:r>
-        <m:f>
-          <m:fPr>
-            <m:ctrlPr>
-              <w:rPr>
-                <w:rFonts w:ascii="Cambria Math" w:eastAsiaTheme="minorEastAsia" w:hAnsi="Cambria Math" w:cs="Calibri Light"/>
-                <w:i/>
-                <w:color w:val="000000" w:themeColor="text1"/>
-                <w:sz w:val="28"/>
-                <w:szCs w:val="28"/>
-              </w:rPr>
-            </m:ctrlPr>
-          </m:fPr>
-          <m:num>
-            <m:r>
-              <w:rPr>
-                <w:rFonts w:ascii="Cambria Math" w:eastAsiaTheme="minorEastAsia" w:hAnsi="Cambria Math" w:cs="Calibri Light"/>
-                <w:color w:val="000000" w:themeColor="text1"/>
-                <w:sz w:val="28"/>
-                <w:szCs w:val="28"/>
-              </w:rPr>
-              <m:t>10k-1</m:t>
-            </m:r>
-          </m:num>
-          <m:den>
-            <m:r>
-              <w:rPr>
-                <w:rFonts w:ascii="Cambria Math" w:eastAsiaTheme="minorEastAsia" w:hAnsi="Cambria Math" w:cs="Calibri Light"/>
-                <w:color w:val="000000" w:themeColor="text1"/>
-                <w:sz w:val="28"/>
-                <w:szCs w:val="28"/>
-              </w:rPr>
-              <m:t>12</m:t>
-            </m:r>
-          </m:den>
-        </m:f>
-        <m:r>
-          <m:rPr>
-            <m:scr m:val="double-struck"/>
-          </m:rPr>
-          <w:rPr>
-            <w:rFonts w:ascii="Cambria Math" w:eastAsiaTheme="minorEastAsia" w:hAnsi="Cambria Math" w:cs="Calibri Light"/>
-            <w:color w:val="000000" w:themeColor="text1"/>
-            <w:sz w:val="28"/>
-            <w:szCs w:val="28"/>
-          </w:rPr>
-          <m:t>∉ Z</m:t>
-        </m:r>
-      </m:oMath>
-      <w:r>
-        <w:rPr>
-          <w:rFonts w:ascii="Calibri Light" w:eastAsiaTheme="minorEastAsia" w:hAnsi="Calibri Light" w:cs="Calibri Light"/>
-          <w:color w:val="000000" w:themeColor="text1"/>
-          <w:sz w:val="28"/>
-          <w:szCs w:val="28"/>
-        </w:rPr>
-        <w:t>,</w:t>
-      </w:r>
-      <w:r>
-        <w:rPr>
-          <w:rFonts w:ascii="Calibri Light" w:eastAsiaTheme="minorEastAsia" w:hAnsi="Calibri Light" w:cs="Calibri Light"/>
-          <w:color w:val="000000" w:themeColor="text1"/>
-          <w:sz w:val="28"/>
-          <w:szCs w:val="28"/>
-        </w:rPr>
-        <w:t xml:space="preserve"> when </w:t>
-      </w:r>
-      <m:oMath>
-        <m:r>
-          <w:rPr>
-            <w:rFonts w:ascii="Cambria Math" w:eastAsiaTheme="minorEastAsia" w:hAnsi="Cambria Math" w:cs="Calibri Light"/>
-            <w:color w:val="000000" w:themeColor="text1"/>
-            <w:sz w:val="28"/>
-            <w:szCs w:val="28"/>
-          </w:rPr>
-          <m:t>k∈</m:t>
-        </m:r>
-        <m:r>
-          <m:rPr>
-            <m:scr m:val="double-struck"/>
-          </m:rPr>
-          <w:rPr>
-            <w:rFonts w:ascii="Cambria Math" w:eastAsiaTheme="minorEastAsia" w:hAnsi="Cambria Math" w:cs="Calibri Light"/>
-            <w:color w:val="000000" w:themeColor="text1"/>
-            <w:sz w:val="28"/>
-            <w:szCs w:val="28"/>
-          </w:rPr>
-          <m:t>Z.</m:t>
-        </m:r>
-      </m:oMath>
-      <w:r>
-        <w:rPr>
-          <w:rFonts w:ascii="Calibri Light" w:eastAsiaTheme="minorEastAsia" w:hAnsi="Calibri Light" w:cs="Calibri Light"/>
-          <w:color w:val="000000" w:themeColor="text1"/>
-          <w:sz w:val="28"/>
-          <w:szCs w:val="28"/>
-        </w:rPr>
-        <w:t xml:space="preserve"> </w:t>
-      </w:r>
-    </w:p>
-    <w:p>
-      <w:pPr>
-        <w:pStyle w:val="ListParagraph"/>
-        <w:ind w:firstLine="720"/>
-        <w:rPr>
-          <w:rFonts w:ascii="Calibri Light" w:eastAsiaTheme="minorEastAsia" w:hAnsi="Calibri Light" w:cs="Calibri Light"/>
-          <w:color w:val="000000" w:themeColor="text1"/>
-          <w:sz w:val="28"/>
-          <w:szCs w:val="28"/>
-        </w:rPr>
-      </w:pPr>
-      <w:r>
-        <w:rPr>
-          <w:rFonts w:ascii="Calibri Light" w:eastAsiaTheme="minorEastAsia" w:hAnsi="Calibri Light" w:cs="Calibri Light"/>
-          <w:color w:val="000000" w:themeColor="text1"/>
-          <w:sz w:val="28"/>
-          <w:szCs w:val="28"/>
-        </w:rPr>
-        <w:t xml:space="preserve">Thus </w:t>
-      </w:r>
-      <m:oMath>
-        <m:r>
-          <w:rPr>
-            <w:rFonts w:ascii="Cambria Math" w:eastAsiaTheme="minorEastAsia" w:hAnsi="Cambria Math" w:cs="Calibri Light"/>
-            <w:color w:val="000000" w:themeColor="text1"/>
-            <w:sz w:val="28"/>
-            <w:szCs w:val="28"/>
-          </w:rPr>
-          <m:t>B⊈C</m:t>
-        </m:r>
-      </m:oMath>
-      <w:r>
-        <w:rPr>
-          <w:rFonts w:ascii="Calibri Light" w:eastAsiaTheme="minorEastAsia" w:hAnsi="Calibri Light" w:cs="Calibri Light"/>
-          <w:color w:val="000000" w:themeColor="text1"/>
-          <w:sz w:val="28"/>
-          <w:szCs w:val="28"/>
-        </w:rPr>
-        <w:t>.</w:t>
-      </w:r>
-    </w:p>
-    <w:p>
-      <w:pPr>
-        <w:pStyle w:val="ListParagraph"/>
-        <w:rPr>
-          <w:rFonts w:ascii="Calibri Light" w:eastAsiaTheme="minorEastAsia" w:hAnsi="Calibri Light" w:cs="Calibri Light"/>
-          <w:color w:val="000000" w:themeColor="text1"/>
-          <w:sz w:val="28"/>
-          <w:szCs w:val="28"/>
-        </w:rPr>
-      </w:pPr>
-    </w:p>
-    <w:p>
-      <w:pPr>
-        <w:pStyle w:val="ListParagraph"/>
-        <w:rPr>
-          <w:rFonts w:ascii="Calibri Light" w:eastAsiaTheme="minorEastAsia" w:hAnsi="Calibri Light" w:cs="Calibri Light"/>
-          <w:color w:val="000000" w:themeColor="text1"/>
-          <w:sz w:val="28"/>
-          <w:szCs w:val="28"/>
-        </w:rPr>
-      </w:pPr>
-      <m:oMath>
-        <m:r>
-          <w:rPr>
-            <w:rFonts w:ascii="Cambria Math" w:eastAsiaTheme="minorEastAsia" w:hAnsi="Cambria Math" w:cs="Calibri Light"/>
-            <w:color w:val="000000" w:themeColor="text1"/>
-            <w:sz w:val="28"/>
-            <w:szCs w:val="28"/>
-          </w:rPr>
-          <m:t>B⊇C</m:t>
-        </m:r>
-      </m:oMath>
-      <w:r>
-        <w:rPr>
-          <w:rFonts w:ascii="Calibri Light" w:eastAsiaTheme="minorEastAsia" w:hAnsi="Calibri Light" w:cs="Calibri Light"/>
-          <w:color w:val="000000" w:themeColor="text1"/>
-          <w:sz w:val="28"/>
-          <w:szCs w:val="28"/>
-        </w:rPr>
-        <w:t xml:space="preserve"> or </w:t>
-      </w:r>
-      <m:oMath>
-        <m:r>
-          <w:rPr>
-            <w:rFonts w:ascii="Cambria Math" w:eastAsiaTheme="minorEastAsia" w:hAnsi="Cambria Math" w:cs="Calibri Light"/>
-            <w:color w:val="000000" w:themeColor="text1"/>
-            <w:sz w:val="28"/>
-            <w:szCs w:val="28"/>
-          </w:rPr>
-          <m:t>C⊆B</m:t>
-        </m:r>
-      </m:oMath>
-      <w:r>
-        <w:rPr>
-          <w:rFonts w:ascii="Calibri Light" w:eastAsiaTheme="minorEastAsia" w:hAnsi="Calibri Light" w:cs="Calibri Light"/>
-          <w:color w:val="000000" w:themeColor="text1"/>
-          <w:sz w:val="28"/>
-          <w:szCs w:val="28"/>
-        </w:rPr>
-        <w:t>:</w:t>
-      </w:r>
-    </w:p>
-    <w:p>
-      <w:pPr>
-        <w:pStyle w:val="ListParagraph"/>
         <w:rPr>
           <w:rFonts w:ascii="Calibri Light" w:eastAsiaTheme="minorEastAsia" w:hAnsi="Calibri Light" w:cs="Calibri Light"/>
           <w:color w:val="000000" w:themeColor="text1"/>
@@ -3889,347 +3025,37 @@
           <w:szCs w:val="28"/>
         </w:rPr>
         <w:tab/>
-        <w:t xml:space="preserve">For element </w:t>
-      </w:r>
-      <m:oMath>
-        <m:r>
-          <w:rPr>
-            <w:rFonts w:ascii="Cambria Math" w:eastAsiaTheme="minorEastAsia" w:hAnsi="Cambria Math" w:cs="Calibri Light"/>
-            <w:color w:val="000000" w:themeColor="text1"/>
-            <w:sz w:val="28"/>
-            <w:szCs w:val="28"/>
-          </w:rPr>
-          <m:t>x</m:t>
-        </m:r>
-      </m:oMath>
-      <w:r>
-        <w:rPr>
-          <w:rFonts w:ascii="Calibri Light" w:eastAsiaTheme="minorEastAsia" w:hAnsi="Calibri Light" w:cs="Calibri Light"/>
-          <w:color w:val="000000" w:themeColor="text1"/>
-          <w:sz w:val="28"/>
-          <w:szCs w:val="28"/>
-        </w:rPr>
-        <w:t xml:space="preserve"> to be in </w:t>
-      </w:r>
-      <m:oMath>
-        <m:r>
-          <w:rPr>
-            <w:rFonts w:ascii="Cambria Math" w:eastAsiaTheme="minorEastAsia" w:hAnsi="Cambria Math" w:cs="Calibri Light"/>
-            <w:color w:val="000000" w:themeColor="text1"/>
-            <w:sz w:val="28"/>
-            <w:szCs w:val="28"/>
-          </w:rPr>
-          <m:t>C</m:t>
-        </m:r>
-      </m:oMath>
-      <w:r>
-        <w:rPr>
-          <w:rFonts w:ascii="Calibri Light" w:eastAsiaTheme="minorEastAsia" w:hAnsi="Calibri Light" w:cs="Calibri Light"/>
-          <w:color w:val="000000" w:themeColor="text1"/>
-          <w:sz w:val="28"/>
-          <w:szCs w:val="28"/>
-        </w:rPr>
-        <w:t xml:space="preserve">, </w:t>
-      </w:r>
-      <m:oMath>
-        <m:r>
-          <w:rPr>
-            <w:rFonts w:ascii="Cambria Math" w:eastAsiaTheme="minorEastAsia" w:hAnsi="Cambria Math" w:cs="Calibri Light"/>
-            <w:color w:val="000000" w:themeColor="text1"/>
-            <w:sz w:val="28"/>
-            <w:szCs w:val="28"/>
-          </w:rPr>
-          <m:t>x=10n-1</m:t>
-        </m:r>
-      </m:oMath>
-      <w:r>
-        <w:rPr>
-          <w:rFonts w:ascii="Calibri Light" w:eastAsiaTheme="minorEastAsia" w:hAnsi="Calibri Light" w:cs="Calibri Light"/>
-          <w:color w:val="000000" w:themeColor="text1"/>
-          <w:sz w:val="28"/>
-          <w:szCs w:val="28"/>
-        </w:rPr>
-        <w:t xml:space="preserve">, </w:t>
-      </w:r>
-      <m:oMath>
-        <m:r>
-          <w:rPr>
-            <w:rFonts w:ascii="Cambria Math" w:eastAsiaTheme="minorEastAsia" w:hAnsi="Cambria Math" w:cs="Calibri Light"/>
-            <w:color w:val="000000" w:themeColor="text1"/>
-            <w:sz w:val="28"/>
-            <w:szCs w:val="28"/>
-          </w:rPr>
-          <m:t>n ϵ</m:t>
-        </m:r>
-        <m:r>
-          <m:rPr>
-            <m:scr m:val="double-struck"/>
-          </m:rPr>
-          <w:rPr>
-            <w:rFonts w:ascii="Cambria Math" w:eastAsiaTheme="minorEastAsia" w:hAnsi="Cambria Math" w:cs="Calibri Light"/>
-            <w:color w:val="000000" w:themeColor="text1"/>
-            <w:sz w:val="28"/>
-            <w:szCs w:val="28"/>
-          </w:rPr>
-          <m:t xml:space="preserve"> Z</m:t>
-        </m:r>
-      </m:oMath>
-      <w:r>
-        <w:rPr>
-          <w:rFonts w:ascii="Calibri Light" w:eastAsiaTheme="minorEastAsia" w:hAnsi="Calibri Light" w:cs="Calibri Light"/>
-          <w:color w:val="000000" w:themeColor="text1"/>
-          <w:sz w:val="28"/>
-          <w:szCs w:val="28"/>
-        </w:rPr>
-        <w:t xml:space="preserve"> and for </w:t>
-      </w:r>
-      <m:oMath>
-        <m:r>
-          <w:rPr>
-            <w:rFonts w:ascii="Cambria Math" w:eastAsiaTheme="minorEastAsia" w:hAnsi="Cambria Math" w:cs="Calibri Light"/>
-            <w:color w:val="000000" w:themeColor="text1"/>
-            <w:sz w:val="28"/>
-            <w:szCs w:val="28"/>
-          </w:rPr>
-          <m:t>x</m:t>
-        </m:r>
-      </m:oMath>
-      <w:r>
-        <w:rPr>
-          <w:rFonts w:ascii="Calibri Light" w:eastAsiaTheme="minorEastAsia" w:hAnsi="Calibri Light" w:cs="Calibri Light"/>
-          <w:color w:val="000000" w:themeColor="text1"/>
-          <w:sz w:val="28"/>
-          <w:szCs w:val="28"/>
-        </w:rPr>
-        <w:t xml:space="preserve"> to be</w:t>
-      </w:r>
-      <w:r>
-        <w:rPr>
-          <w:rFonts w:ascii="Calibri Light" w:eastAsiaTheme="minorEastAsia" w:hAnsi="Calibri Light" w:cs="Calibri Light"/>
-          <w:color w:val="000000" w:themeColor="text1"/>
-          <w:sz w:val="28"/>
-          <w:szCs w:val="28"/>
-        </w:rPr>
-        <w:t xml:space="preserve"> in</w:t>
-      </w:r>
-      <w:r>
-        <w:rPr>
-          <w:rFonts w:ascii="Calibri Light" w:eastAsiaTheme="minorEastAsia" w:hAnsi="Calibri Light" w:cs="Calibri Light"/>
-          <w:color w:val="000000" w:themeColor="text1"/>
-          <w:sz w:val="28"/>
-          <w:szCs w:val="28"/>
-        </w:rPr>
-        <w:t xml:space="preserve"> </w:t>
-      </w:r>
-      <m:oMath>
-        <m:r>
-          <w:rPr>
-            <w:rFonts w:ascii="Cambria Math" w:eastAsiaTheme="minorEastAsia" w:hAnsi="Cambria Math" w:cs="Calibri Light"/>
-            <w:color w:val="000000" w:themeColor="text1"/>
-            <w:sz w:val="28"/>
-            <w:szCs w:val="28"/>
-          </w:rPr>
-          <m:t>B</m:t>
-        </m:r>
-      </m:oMath>
-      <w:r>
-        <w:rPr>
-          <w:rFonts w:ascii="Calibri Light" w:eastAsiaTheme="minorEastAsia" w:hAnsi="Calibri Light" w:cs="Calibri Light"/>
-          <w:color w:val="000000" w:themeColor="text1"/>
-          <w:sz w:val="28"/>
-          <w:szCs w:val="28"/>
-        </w:rPr>
-        <w:t xml:space="preserve">, </w:t>
-      </w:r>
-    </w:p>
-    <w:p>
-      <w:pPr>
-        <w:pStyle w:val="ListParagraph"/>
-        <w:ind w:left="1440"/>
-        <w:rPr>
-          <w:rFonts w:ascii="Calibri Light" w:eastAsiaTheme="minorEastAsia" w:hAnsi="Calibri Light" w:cs="Calibri Light"/>
-          <w:color w:val="000000" w:themeColor="text1"/>
-          <w:sz w:val="28"/>
-          <w:szCs w:val="28"/>
-        </w:rPr>
-      </w:pPr>
-      <m:oMath>
-        <m:r>
-          <w:rPr>
-            <w:rFonts w:ascii="Cambria Math" w:eastAsiaTheme="minorEastAsia" w:hAnsi="Cambria Math" w:cs="Calibri Light"/>
-            <w:color w:val="000000" w:themeColor="text1"/>
-            <w:sz w:val="28"/>
-            <w:szCs w:val="28"/>
-          </w:rPr>
-          <m:t>x=12k+5</m:t>
-        </m:r>
-      </m:oMath>
-      <w:r>
-        <w:rPr>
-          <w:rFonts w:ascii="Calibri Light" w:eastAsiaTheme="minorEastAsia" w:hAnsi="Calibri Light" w:cs="Calibri Light"/>
-          <w:color w:val="000000" w:themeColor="text1"/>
-          <w:sz w:val="28"/>
-          <w:szCs w:val="28"/>
-        </w:rPr>
-        <w:t xml:space="preserve">, </w:t>
-      </w:r>
-      <m:oMath>
-        <m:r>
-          <w:rPr>
-            <w:rFonts w:ascii="Cambria Math" w:eastAsiaTheme="minorEastAsia" w:hAnsi="Cambria Math" w:cs="Calibri Light"/>
-            <w:color w:val="000000" w:themeColor="text1"/>
-            <w:sz w:val="28"/>
-            <w:szCs w:val="28"/>
-          </w:rPr>
-          <m:t>k</m:t>
-        </m:r>
-        <m:r>
-          <w:rPr>
-            <w:rFonts w:ascii="Cambria Math" w:eastAsiaTheme="minorEastAsia" w:hAnsi="Cambria Math" w:cs="Calibri Light"/>
-            <w:color w:val="000000" w:themeColor="text1"/>
-            <w:sz w:val="28"/>
-            <w:szCs w:val="28"/>
-          </w:rPr>
-          <m:t>∈</m:t>
-        </m:r>
-        <m:r>
-          <m:rPr>
-            <m:scr m:val="double-struck"/>
-          </m:rPr>
-          <w:rPr>
-            <w:rFonts w:ascii="Cambria Math" w:eastAsiaTheme="minorEastAsia" w:hAnsi="Cambria Math" w:cs="Calibri Light"/>
-            <w:color w:val="000000" w:themeColor="text1"/>
-            <w:sz w:val="28"/>
-            <w:szCs w:val="28"/>
-          </w:rPr>
-          <m:t>Z</m:t>
-        </m:r>
-      </m:oMath>
-      <w:r>
-        <w:rPr>
-          <w:rFonts w:ascii="Calibri Light" w:eastAsiaTheme="minorEastAsia" w:hAnsi="Calibri Light" w:cs="Calibri Light"/>
-          <w:color w:val="000000" w:themeColor="text1"/>
-          <w:sz w:val="28"/>
-          <w:szCs w:val="28"/>
-        </w:rPr>
-        <w:t xml:space="preserve">, but </w:t>
-      </w:r>
-      <m:oMath>
-        <m:r>
-          <w:rPr>
-            <w:rFonts w:ascii="Cambria Math" w:eastAsiaTheme="minorEastAsia" w:hAnsi="Cambria Math" w:cs="Calibri Light"/>
-            <w:color w:val="000000" w:themeColor="text1"/>
-            <w:sz w:val="28"/>
-            <w:szCs w:val="28"/>
-          </w:rPr>
-          <m:t>10n-1</m:t>
-        </m:r>
-      </m:oMath>
-      <w:r>
-        <w:rPr>
-          <w:rFonts w:ascii="Calibri Light" w:eastAsiaTheme="minorEastAsia" w:hAnsi="Calibri Light" w:cs="Calibri Light"/>
-          <w:color w:val="000000" w:themeColor="text1"/>
-          <w:sz w:val="28"/>
-          <w:szCs w:val="28"/>
-        </w:rPr>
-        <w:t xml:space="preserve"> can only be expressed as </w:t>
-      </w:r>
-      <m:oMath>
-        <m:r>
-          <w:rPr>
-            <w:rFonts w:ascii="Cambria Math" w:eastAsiaTheme="minorEastAsia" w:hAnsi="Cambria Math" w:cs="Calibri Light"/>
-            <w:color w:val="000000" w:themeColor="text1"/>
-            <w:sz w:val="28"/>
-            <w:szCs w:val="28"/>
-          </w:rPr>
-          <m:t>12k+5</m:t>
-        </m:r>
-      </m:oMath>
-      <w:r>
-        <w:rPr>
-          <w:rFonts w:ascii="Calibri Light" w:eastAsiaTheme="minorEastAsia" w:hAnsi="Calibri Light" w:cs="Calibri Light"/>
-          <w:color w:val="000000" w:themeColor="text1"/>
-          <w:sz w:val="28"/>
-          <w:szCs w:val="28"/>
-        </w:rPr>
-        <w:t xml:space="preserve"> if </w:t>
-      </w:r>
-      <m:oMath>
-        <m:r>
-          <w:rPr>
-            <w:rFonts w:ascii="Cambria Math" w:eastAsiaTheme="minorEastAsia" w:hAnsi="Cambria Math" w:cs="Calibri Light"/>
-            <w:color w:val="000000" w:themeColor="text1"/>
-            <w:sz w:val="28"/>
-            <w:szCs w:val="28"/>
-          </w:rPr>
-          <m:t xml:space="preserve">n= </m:t>
-        </m:r>
-        <m:f>
-          <m:fPr>
-            <m:ctrlPr>
-              <w:rPr>
-                <w:rFonts w:ascii="Cambria Math" w:eastAsiaTheme="minorEastAsia" w:hAnsi="Cambria Math" w:cs="Calibri Light"/>
-                <w:i/>
-                <w:color w:val="000000" w:themeColor="text1"/>
-                <w:sz w:val="28"/>
-                <w:szCs w:val="28"/>
-              </w:rPr>
-            </m:ctrlPr>
-          </m:fPr>
-          <m:num>
-            <m:r>
-              <w:rPr>
-                <w:rFonts w:ascii="Cambria Math" w:eastAsiaTheme="minorEastAsia" w:hAnsi="Cambria Math" w:cs="Calibri Light"/>
-                <w:color w:val="000000" w:themeColor="text1"/>
-                <w:sz w:val="28"/>
-                <w:szCs w:val="28"/>
-              </w:rPr>
-              <m:t>12k+5</m:t>
-            </m:r>
-          </m:num>
-          <m:den>
-            <m:r>
-              <w:rPr>
-                <w:rFonts w:ascii="Cambria Math" w:eastAsiaTheme="minorEastAsia" w:hAnsi="Cambria Math" w:cs="Calibri Light"/>
-                <w:color w:val="000000" w:themeColor="text1"/>
-                <w:sz w:val="28"/>
-                <w:szCs w:val="28"/>
-              </w:rPr>
-              <m:t>10</m:t>
-            </m:r>
-          </m:den>
-        </m:f>
-      </m:oMath>
-      <w:r>
-        <w:rPr>
-          <w:rFonts w:ascii="Calibri Light" w:eastAsiaTheme="minorEastAsia" w:hAnsi="Calibri Light" w:cs="Calibri Light"/>
-          <w:color w:val="000000" w:themeColor="text1"/>
-          <w:sz w:val="28"/>
-          <w:szCs w:val="28"/>
-        </w:rPr>
-        <w:t>, such that</w:t>
-      </w:r>
-    </w:p>
-    <w:p>
-      <w:pPr>
-        <w:pStyle w:val="ListParagraph"/>
-        <w:jc w:val="center"/>
-        <w:rPr>
-          <w:rFonts w:ascii="Calibri Light" w:eastAsiaTheme="minorEastAsia" w:hAnsi="Calibri Light" w:cs="Calibri Light"/>
-          <w:color w:val="000000" w:themeColor="text1"/>
-          <w:sz w:val="28"/>
-          <w:szCs w:val="28"/>
-        </w:rPr>
-      </w:pPr>
-      <m:oMath>
-        <m:r>
-          <w:rPr>
-            <w:rFonts w:ascii="Cambria Math" w:eastAsiaTheme="minorEastAsia" w:hAnsi="Cambria Math" w:cs="Calibri Light"/>
-            <w:color w:val="000000" w:themeColor="text1"/>
-            <w:sz w:val="28"/>
-            <w:szCs w:val="28"/>
-          </w:rPr>
-          <m:t>10</m:t>
+        <w:t xml:space="preserve">We know </w:t>
+      </w:r>
+      <m:oMath>
+        <m:r>
+          <w:rPr>
+            <w:rFonts w:ascii="Cambria Math" w:eastAsiaTheme="minorEastAsia" w:hAnsi="Cambria Math" w:cs="Calibri Light"/>
+            <w:color w:val="000000" w:themeColor="text1"/>
+            <w:sz w:val="28"/>
+            <w:szCs w:val="28"/>
+          </w:rPr>
+          <m:t>5∈B</m:t>
+        </m:r>
+      </m:oMath>
+      <w:r>
+        <w:rPr>
+          <w:rFonts w:ascii="Calibri Light" w:eastAsiaTheme="minorEastAsia" w:hAnsi="Calibri Light" w:cs="Calibri Light"/>
+          <w:color w:val="000000" w:themeColor="text1"/>
+          <w:sz w:val="28"/>
+          <w:szCs w:val="28"/>
+        </w:rPr>
+        <w:t xml:space="preserve"> as </w:t>
+      </w:r>
+      <m:oMath>
+        <m:r>
+          <w:rPr>
+            <w:rFonts w:ascii="Cambria Math" w:eastAsiaTheme="minorEastAsia" w:hAnsi="Cambria Math" w:cs="Calibri Light"/>
+            <w:color w:val="000000" w:themeColor="text1"/>
+            <w:sz w:val="28"/>
+            <w:szCs w:val="28"/>
+          </w:rPr>
+          <m:t>12</m:t>
         </m:r>
         <m:d>
           <m:dPr>
@@ -4244,41 +3070,15 @@
             </m:ctrlPr>
           </m:dPr>
           <m:e>
-            <m:f>
-              <m:fPr>
-                <m:ctrlPr>
-                  <w:rPr>
-                    <w:rFonts w:ascii="Cambria Math" w:eastAsiaTheme="minorEastAsia" w:hAnsi="Cambria Math" w:cs="Calibri Light"/>
-                    <w:i/>
-                    <w:color w:val="000000" w:themeColor="text1"/>
-                    <w:sz w:val="28"/>
-                    <w:szCs w:val="28"/>
-                  </w:rPr>
-                </m:ctrlPr>
-              </m:fPr>
-              <m:num>
-                <m:r>
-                  <w:rPr>
-                    <w:rFonts w:ascii="Cambria Math" w:eastAsiaTheme="minorEastAsia" w:hAnsi="Cambria Math" w:cs="Calibri Light"/>
-                    <w:color w:val="000000" w:themeColor="text1"/>
-                    <w:sz w:val="28"/>
-                    <w:szCs w:val="28"/>
-                  </w:rPr>
-                  <m:t>12k+5</m:t>
-                </m:r>
-              </m:num>
-              <m:den>
-                <m:r>
-                  <w:rPr>
-                    <w:rFonts w:ascii="Cambria Math" w:eastAsiaTheme="minorEastAsia" w:hAnsi="Cambria Math" w:cs="Calibri Light"/>
-                    <w:color w:val="000000" w:themeColor="text1"/>
-                    <w:sz w:val="28"/>
-                    <w:szCs w:val="28"/>
-                  </w:rPr>
-                  <m:t>10</m:t>
-                </m:r>
-              </m:den>
-            </m:f>
+            <m:r>
+              <w:rPr>
+                <w:rFonts w:ascii="Cambria Math" w:eastAsiaTheme="minorEastAsia" w:hAnsi="Cambria Math" w:cs="Calibri Light"/>
+                <w:color w:val="000000" w:themeColor="text1"/>
+                <w:sz w:val="28"/>
+                <w:szCs w:val="28"/>
+              </w:rPr>
+              <m:t>0</m:t>
+            </m:r>
           </m:e>
         </m:d>
         <m:r>
@@ -4288,60 +3088,714 @@
             <w:sz w:val="28"/>
             <w:szCs w:val="28"/>
           </w:rPr>
-          <m:t>=12k+5</m:t>
-        </m:r>
-      </m:oMath>
-      <w:r>
-        <w:rPr>
-          <w:rFonts w:ascii="Calibri Light" w:eastAsiaTheme="minorEastAsia" w:hAnsi="Calibri Light" w:cs="Calibri Light"/>
-          <w:color w:val="000000" w:themeColor="text1"/>
-          <w:sz w:val="28"/>
-          <w:szCs w:val="28"/>
-        </w:rPr>
-        <w:t>,</w:t>
-      </w:r>
+          <m:t>+5=5</m:t>
+        </m:r>
+      </m:oMath>
+      <w:r>
+        <w:rPr>
+          <w:rFonts w:ascii="Calibri Light" w:eastAsiaTheme="minorEastAsia" w:hAnsi="Calibri Light" w:cs="Calibri Light"/>
+          <w:color w:val="000000" w:themeColor="text1"/>
+          <w:sz w:val="28"/>
+          <w:szCs w:val="28"/>
+        </w:rPr>
+        <w:t xml:space="preserve">, </w:t>
+      </w:r>
+      <m:oMath>
+        <m:r>
+          <w:rPr>
+            <w:rFonts w:ascii="Cambria Math" w:eastAsiaTheme="minorEastAsia" w:hAnsi="Cambria Math" w:cs="Calibri Light"/>
+            <w:color w:val="000000" w:themeColor="text1"/>
+            <w:sz w:val="28"/>
+            <w:szCs w:val="28"/>
+          </w:rPr>
+          <m:t>0</m:t>
+        </m:r>
+        <m:r>
+          <m:rPr>
+            <m:scr m:val="double-struck"/>
+          </m:rPr>
+          <w:rPr>
+            <w:rFonts w:ascii="Cambria Math" w:eastAsiaTheme="minorEastAsia" w:hAnsi="Cambria Math" w:cs="Calibri Light"/>
+            <w:color w:val="000000" w:themeColor="text1"/>
+            <w:sz w:val="28"/>
+            <w:szCs w:val="28"/>
+          </w:rPr>
+          <m:t>∈Z.</m:t>
+        </m:r>
+      </m:oMath>
     </w:p>
     <w:p>
       <w:pPr>
         <w:pStyle w:val="ListParagraph"/>
-        <w:ind w:firstLine="720"/>
-        <w:rPr>
-          <w:rFonts w:ascii="Calibri Light" w:eastAsiaTheme="minorEastAsia" w:hAnsi="Calibri Light" w:cs="Calibri Light"/>
-          <w:color w:val="000000" w:themeColor="text1"/>
-          <w:sz w:val="28"/>
-          <w:szCs w:val="28"/>
-        </w:rPr>
-      </w:pPr>
-      <w:r>
-        <w:rPr>
-          <w:rFonts w:ascii="Calibri Light" w:eastAsiaTheme="minorEastAsia" w:hAnsi="Calibri Light" w:cs="Calibri Light"/>
-          <w:color w:val="000000" w:themeColor="text1"/>
-          <w:sz w:val="28"/>
-          <w:szCs w:val="28"/>
-        </w:rPr>
-        <w:t>b</w:t>
-      </w:r>
-      <w:r>
-        <w:rPr>
-          <w:rFonts w:ascii="Calibri Light" w:eastAsiaTheme="minorEastAsia" w:hAnsi="Calibri Light" w:cs="Calibri Light"/>
-          <w:color w:val="000000" w:themeColor="text1"/>
-          <w:sz w:val="28"/>
-          <w:szCs w:val="28"/>
-        </w:rPr>
-        <w:t xml:space="preserve">ut </w:t>
-      </w:r>
-      <m:oMath>
-        <m:r>
-          <w:rPr>
-            <w:rFonts w:ascii="Cambria Math" w:eastAsiaTheme="minorEastAsia" w:hAnsi="Cambria Math" w:cs="Calibri Light"/>
-            <w:color w:val="000000" w:themeColor="text1"/>
-            <w:sz w:val="28"/>
-            <w:szCs w:val="28"/>
-          </w:rPr>
-          <m:t xml:space="preserve">n= </m:t>
-        </m:r>
-        <m:f>
-          <m:fPr>
+        <w:rPr>
+          <w:rFonts w:ascii="Calibri Light" w:eastAsiaTheme="minorEastAsia" w:hAnsi="Calibri Light" w:cs="Calibri Light"/>
+          <w:color w:val="000000" w:themeColor="text1"/>
+          <w:sz w:val="28"/>
+          <w:szCs w:val="28"/>
+        </w:rPr>
+      </w:pPr>
+      <w:r>
+        <w:rPr>
+          <w:rFonts w:ascii="Calibri Light" w:eastAsiaTheme="minorEastAsia" w:hAnsi="Calibri Light" w:cs="Calibri Light"/>
+          <w:color w:val="000000" w:themeColor="text1"/>
+          <w:sz w:val="28"/>
+          <w:szCs w:val="28"/>
+        </w:rPr>
+        <w:tab/>
+        <w:t xml:space="preserve">But </w:t>
+      </w:r>
+      <m:oMath>
+        <m:r>
+          <w:rPr>
+            <w:rFonts w:ascii="Cambria Math" w:eastAsiaTheme="minorEastAsia" w:hAnsi="Cambria Math" w:cs="Calibri Light"/>
+            <w:color w:val="000000" w:themeColor="text1"/>
+            <w:sz w:val="28"/>
+            <w:szCs w:val="28"/>
+          </w:rPr>
+          <m:t>5∉C</m:t>
+        </m:r>
+      </m:oMath>
+      <w:r>
+        <w:rPr>
+          <w:rFonts w:ascii="Calibri Light" w:eastAsiaTheme="minorEastAsia" w:hAnsi="Calibri Light" w:cs="Calibri Light"/>
+          <w:color w:val="000000" w:themeColor="text1"/>
+          <w:sz w:val="28"/>
+          <w:szCs w:val="28"/>
+        </w:rPr>
+        <w:t xml:space="preserve"> as</w:t>
+      </w:r>
+    </w:p>
+    <w:p>
+      <w:pPr>
+        <w:pStyle w:val="ListParagraph"/>
+        <w:rPr>
+          <w:rFonts w:ascii="Calibri Light" w:eastAsiaTheme="minorEastAsia" w:hAnsi="Calibri Light" w:cs="Calibri Light"/>
+          <w:color w:val="000000" w:themeColor="text1"/>
+          <w:sz w:val="28"/>
+          <w:szCs w:val="28"/>
+        </w:rPr>
+      </w:pPr>
+      <m:oMathPara>
+        <m:oMath>
+          <m:r>
+            <w:rPr>
+              <w:rFonts w:ascii="Cambria Math" w:eastAsiaTheme="minorEastAsia" w:hAnsi="Cambria Math" w:cs="Calibri Light"/>
+              <w:color w:val="000000" w:themeColor="text1"/>
+              <w:sz w:val="28"/>
+              <w:szCs w:val="28"/>
+            </w:rPr>
+            <m:t>5=10k-1</m:t>
+          </m:r>
+        </m:oMath>
+      </m:oMathPara>
+    </w:p>
+    <w:p>
+      <w:pPr>
+        <w:pStyle w:val="ListParagraph"/>
+        <w:rPr>
+          <w:rFonts w:ascii="Calibri Light" w:eastAsiaTheme="minorEastAsia" w:hAnsi="Calibri Light" w:cs="Calibri Light"/>
+          <w:color w:val="000000" w:themeColor="text1"/>
+          <w:sz w:val="28"/>
+          <w:szCs w:val="28"/>
+        </w:rPr>
+      </w:pPr>
+      <m:oMathPara>
+        <m:oMath>
+          <m:r>
+            <w:rPr>
+              <w:rFonts w:ascii="Cambria Math" w:eastAsiaTheme="minorEastAsia" w:hAnsi="Cambria Math" w:cs="Calibri Light"/>
+              <w:color w:val="000000" w:themeColor="text1"/>
+              <w:sz w:val="28"/>
+              <w:szCs w:val="28"/>
+            </w:rPr>
+            <m:t>k=</m:t>
+          </m:r>
+          <m:f>
+            <m:fPr>
+              <m:ctrlPr>
+                <w:rPr>
+                  <w:rFonts w:ascii="Cambria Math" w:eastAsiaTheme="minorEastAsia" w:hAnsi="Cambria Math" w:cs="Calibri Light"/>
+                  <w:i/>
+                  <w:color w:val="000000" w:themeColor="text1"/>
+                  <w:sz w:val="28"/>
+                  <w:szCs w:val="28"/>
+                </w:rPr>
+              </m:ctrlPr>
+            </m:fPr>
+            <m:num>
+              <m:r>
+                <w:rPr>
+                  <w:rFonts w:ascii="Cambria Math" w:eastAsiaTheme="minorEastAsia" w:hAnsi="Cambria Math" w:cs="Calibri Light"/>
+                  <w:color w:val="000000" w:themeColor="text1"/>
+                  <w:sz w:val="28"/>
+                  <w:szCs w:val="28"/>
+                </w:rPr>
+                <m:t>6</m:t>
+              </m:r>
+            </m:num>
+            <m:den>
+              <m:r>
+                <w:rPr>
+                  <w:rFonts w:ascii="Cambria Math" w:eastAsiaTheme="minorEastAsia" w:hAnsi="Cambria Math" w:cs="Calibri Light"/>
+                  <w:color w:val="000000" w:themeColor="text1"/>
+                  <w:sz w:val="28"/>
+                  <w:szCs w:val="28"/>
+                </w:rPr>
+                <m:t>10</m:t>
+              </m:r>
+            </m:den>
+          </m:f>
+          <m:r>
+            <m:rPr>
+              <m:scr m:val="double-struck"/>
+            </m:rPr>
+            <w:rPr>
+              <w:rFonts w:ascii="Cambria Math" w:eastAsiaTheme="minorEastAsia" w:hAnsi="Cambria Math" w:cs="Calibri Light"/>
+              <w:color w:val="000000" w:themeColor="text1"/>
+              <w:sz w:val="28"/>
+              <w:szCs w:val="28"/>
+            </w:rPr>
+            <m:t>∉Z.</m:t>
+          </m:r>
+        </m:oMath>
+      </m:oMathPara>
+    </w:p>
+    <w:p>
+      <w:pPr>
+        <w:pStyle w:val="ListParagraph"/>
+        <w:rPr>
+          <w:rFonts w:ascii="Calibri Light" w:eastAsiaTheme="minorEastAsia" w:hAnsi="Calibri Light" w:cs="Calibri Light"/>
+          <w:color w:val="000000" w:themeColor="text1"/>
+          <w:sz w:val="28"/>
+          <w:szCs w:val="28"/>
+        </w:rPr>
+      </w:pPr>
+      <w:r>
+        <w:rPr>
+          <w:rFonts w:ascii="Calibri Light" w:eastAsiaTheme="minorEastAsia" w:hAnsi="Calibri Light" w:cs="Calibri Light"/>
+          <w:color w:val="000000" w:themeColor="text1"/>
+          <w:sz w:val="28"/>
+          <w:szCs w:val="28"/>
+        </w:rPr>
+        <w:tab/>
+        <w:t xml:space="preserve">Thus, there exists an integer that is in </w:t>
+      </w:r>
+      <m:oMath>
+        <m:r>
+          <w:rPr>
+            <w:rFonts w:ascii="Cambria Math" w:eastAsiaTheme="minorEastAsia" w:hAnsi="Cambria Math" w:cs="Calibri Light"/>
+            <w:color w:val="000000" w:themeColor="text1"/>
+            <w:sz w:val="28"/>
+            <w:szCs w:val="28"/>
+          </w:rPr>
+          <m:t>B</m:t>
+        </m:r>
+      </m:oMath>
+      <w:r>
+        <w:rPr>
+          <w:rFonts w:ascii="Calibri Light" w:eastAsiaTheme="minorEastAsia" w:hAnsi="Calibri Light" w:cs="Calibri Light"/>
+          <w:color w:val="000000" w:themeColor="text1"/>
+          <w:sz w:val="28"/>
+          <w:szCs w:val="28"/>
+        </w:rPr>
+        <w:t xml:space="preserve"> but not in </w:t>
+      </w:r>
+      <m:oMath>
+        <m:r>
+          <w:rPr>
+            <w:rFonts w:ascii="Cambria Math" w:eastAsiaTheme="minorEastAsia" w:hAnsi="Cambria Math" w:cs="Calibri Light"/>
+            <w:color w:val="000000" w:themeColor="text1"/>
+            <w:sz w:val="28"/>
+            <w:szCs w:val="28"/>
+          </w:rPr>
+          <m:t>C</m:t>
+        </m:r>
+      </m:oMath>
+      <w:r>
+        <w:rPr>
+          <w:rFonts w:ascii="Calibri Light" w:eastAsiaTheme="minorEastAsia" w:hAnsi="Calibri Light" w:cs="Calibri Light"/>
+          <w:color w:val="000000" w:themeColor="text1"/>
+          <w:sz w:val="28"/>
+          <w:szCs w:val="28"/>
+        </w:rPr>
+        <w:t>.</w:t>
+      </w:r>
+    </w:p>
+    <w:p>
+      <w:pPr>
+        <w:pStyle w:val="ListParagraph"/>
+        <w:rPr>
+          <w:rFonts w:ascii="Calibri Light" w:eastAsiaTheme="minorEastAsia" w:hAnsi="Calibri Light" w:cs="Calibri Light"/>
+          <w:color w:val="000000" w:themeColor="text1"/>
+          <w:sz w:val="28"/>
+          <w:szCs w:val="28"/>
+        </w:rPr>
+      </w:pPr>
+      <w:r>
+        <w:rPr>
+          <w:rFonts w:ascii="Calibri Light" w:eastAsiaTheme="minorEastAsia" w:hAnsi="Calibri Light" w:cs="Calibri Light"/>
+          <w:color w:val="000000" w:themeColor="text1"/>
+          <w:sz w:val="28"/>
+          <w:szCs w:val="28"/>
+        </w:rPr>
+        <w:tab/>
+        <w:t xml:space="preserve">This contradicts our assumption that </w:t>
+      </w:r>
+      <m:oMath>
+        <m:r>
+          <w:rPr>
+            <w:rFonts w:ascii="Cambria Math" w:eastAsiaTheme="minorEastAsia" w:hAnsi="Cambria Math" w:cs="Calibri Light"/>
+            <w:color w:val="000000" w:themeColor="text1"/>
+            <w:sz w:val="28"/>
+            <w:szCs w:val="28"/>
+          </w:rPr>
+          <m:t>B⊆C</m:t>
+        </m:r>
+        <m:r>
+          <w:rPr>
+            <w:rFonts w:ascii="Cambria Math" w:eastAsiaTheme="minorEastAsia" w:hAnsi="Cambria Math" w:cs="Calibri Light"/>
+            <w:color w:val="000000" w:themeColor="text1"/>
+            <w:sz w:val="28"/>
+            <w:szCs w:val="28"/>
+          </w:rPr>
+          <m:t>.</m:t>
+        </m:r>
+      </m:oMath>
+    </w:p>
+    <w:p>
+      <w:pPr>
+        <w:pStyle w:val="ListParagraph"/>
+        <w:rPr>
+          <w:rFonts w:ascii="Calibri Light" w:eastAsiaTheme="minorEastAsia" w:hAnsi="Calibri Light" w:cs="Calibri Light"/>
+          <w:color w:val="000000" w:themeColor="text1"/>
+          <w:sz w:val="28"/>
+          <w:szCs w:val="28"/>
+        </w:rPr>
+      </w:pPr>
+      <w:r>
+        <w:rPr>
+          <w:rFonts w:ascii="Calibri Light" w:eastAsiaTheme="minorEastAsia" w:hAnsi="Calibri Light" w:cs="Calibri Light"/>
+          <w:color w:val="000000" w:themeColor="text1"/>
+          <w:sz w:val="28"/>
+          <w:szCs w:val="28"/>
+        </w:rPr>
+        <w:tab/>
+        <w:t xml:space="preserve">Therefore </w:t>
+      </w:r>
+      <m:oMath>
+        <m:r>
+          <w:rPr>
+            <w:rFonts w:ascii="Cambria Math" w:eastAsiaTheme="minorEastAsia" w:hAnsi="Cambria Math" w:cs="Calibri Light"/>
+            <w:color w:val="000000" w:themeColor="text1"/>
+            <w:sz w:val="28"/>
+            <w:szCs w:val="28"/>
+          </w:rPr>
+          <m:t>B⊈C</m:t>
+        </m:r>
+      </m:oMath>
+      <w:r>
+        <w:rPr>
+          <w:rFonts w:ascii="Calibri Light" w:eastAsiaTheme="minorEastAsia" w:hAnsi="Calibri Light" w:cs="Calibri Light"/>
+          <w:color w:val="000000" w:themeColor="text1"/>
+          <w:sz w:val="28"/>
+          <w:szCs w:val="28"/>
+        </w:rPr>
+        <w:t>.</w:t>
+      </w:r>
+    </w:p>
+    <w:p>
+      <w:pPr>
+        <w:pStyle w:val="ListParagraph"/>
+        <w:rPr>
+          <w:rFonts w:ascii="Calibri Light" w:eastAsiaTheme="minorEastAsia" w:hAnsi="Calibri Light" w:cs="Calibri Light"/>
+          <w:color w:val="000000" w:themeColor="text1"/>
+          <w:sz w:val="28"/>
+          <w:szCs w:val="28"/>
+        </w:rPr>
+      </w:pPr>
+      <m:oMath>
+        <m:r>
+          <w:rPr>
+            <w:rFonts w:ascii="Cambria Math" w:eastAsiaTheme="minorEastAsia" w:hAnsi="Cambria Math" w:cs="Calibri Light"/>
+            <w:color w:val="000000" w:themeColor="text1"/>
+            <w:sz w:val="28"/>
+            <w:szCs w:val="28"/>
+          </w:rPr>
+          <m:t>B⊇C</m:t>
+        </m:r>
+      </m:oMath>
+      <w:r>
+        <w:rPr>
+          <w:rFonts w:ascii="Calibri Light" w:eastAsiaTheme="minorEastAsia" w:hAnsi="Calibri Light" w:cs="Calibri Light"/>
+          <w:color w:val="000000" w:themeColor="text1"/>
+          <w:sz w:val="28"/>
+          <w:szCs w:val="28"/>
+        </w:rPr>
+        <w:t xml:space="preserve"> or </w:t>
+      </w:r>
+      <m:oMath>
+        <m:r>
+          <w:rPr>
+            <w:rFonts w:ascii="Cambria Math" w:eastAsiaTheme="minorEastAsia" w:hAnsi="Cambria Math" w:cs="Calibri Light"/>
+            <w:color w:val="000000" w:themeColor="text1"/>
+            <w:sz w:val="28"/>
+            <w:szCs w:val="28"/>
+          </w:rPr>
+          <m:t>C⊆B</m:t>
+        </m:r>
+      </m:oMath>
+      <w:r>
+        <w:rPr>
+          <w:rFonts w:ascii="Calibri Light" w:eastAsiaTheme="minorEastAsia" w:hAnsi="Calibri Light" w:cs="Calibri Light"/>
+          <w:color w:val="000000" w:themeColor="text1"/>
+          <w:sz w:val="28"/>
+          <w:szCs w:val="28"/>
+        </w:rPr>
+        <w:t>:</w:t>
+      </w:r>
+    </w:p>
+    <w:p>
+      <w:pPr>
+        <w:pStyle w:val="ListParagraph"/>
+        <w:rPr>
+          <w:rFonts w:ascii="Calibri Light" w:eastAsiaTheme="minorEastAsia" w:hAnsi="Calibri Light" w:cs="Calibri Light"/>
+          <w:color w:val="000000" w:themeColor="text1"/>
+          <w:sz w:val="28"/>
+          <w:szCs w:val="28"/>
+        </w:rPr>
+      </w:pPr>
+      <w:r>
+        <w:rPr>
+          <w:rFonts w:ascii="Calibri Light" w:eastAsiaTheme="minorEastAsia" w:hAnsi="Calibri Light" w:cs="Calibri Light"/>
+          <w:color w:val="000000" w:themeColor="text1"/>
+          <w:sz w:val="28"/>
+          <w:szCs w:val="28"/>
+        </w:rPr>
+        <w:tab/>
+        <w:t xml:space="preserve">Assume  </w:t>
+      </w:r>
+      <m:oMath>
+        <m:r>
+          <w:rPr>
+            <w:rFonts w:ascii="Cambria Math" w:eastAsiaTheme="minorEastAsia" w:hAnsi="Cambria Math" w:cs="Calibri Light"/>
+            <w:color w:val="000000" w:themeColor="text1"/>
+            <w:sz w:val="28"/>
+            <w:szCs w:val="28"/>
+          </w:rPr>
+          <m:t>C</m:t>
+        </m:r>
+        <m:r>
+          <w:rPr>
+            <w:rFonts w:ascii="Cambria Math" w:eastAsiaTheme="minorEastAsia" w:hAnsi="Cambria Math" w:cs="Calibri Light"/>
+            <w:color w:val="000000" w:themeColor="text1"/>
+            <w:sz w:val="28"/>
+            <w:szCs w:val="28"/>
+          </w:rPr>
+          <m:t>⊆</m:t>
+        </m:r>
+        <m:r>
+          <w:rPr>
+            <w:rFonts w:ascii="Cambria Math" w:eastAsiaTheme="minorEastAsia" w:hAnsi="Cambria Math" w:cs="Calibri Light"/>
+            <w:color w:val="000000" w:themeColor="text1"/>
+            <w:sz w:val="28"/>
+            <w:szCs w:val="28"/>
+          </w:rPr>
+          <m:t>B</m:t>
+        </m:r>
+      </m:oMath>
+      <w:r>
+        <w:rPr>
+          <w:rFonts w:ascii="Calibri Light" w:eastAsiaTheme="minorEastAsia" w:hAnsi="Calibri Light" w:cs="Calibri Light"/>
+          <w:color w:val="000000" w:themeColor="text1"/>
+          <w:sz w:val="28"/>
+          <w:szCs w:val="28"/>
+        </w:rPr>
+        <w:t>.</w:t>
+      </w:r>
+    </w:p>
+    <w:p>
+      <w:pPr>
+        <w:pStyle w:val="ListParagraph"/>
+        <w:ind w:left="1440"/>
+        <w:rPr>
+          <w:rFonts w:ascii="Calibri Light" w:eastAsiaTheme="minorEastAsia" w:hAnsi="Calibri Light" w:cs="Calibri Light"/>
+          <w:color w:val="000000" w:themeColor="text1"/>
+          <w:sz w:val="28"/>
+          <w:szCs w:val="28"/>
+        </w:rPr>
+      </w:pPr>
+      <w:r>
+        <w:rPr>
+          <w:rFonts w:ascii="Calibri Light" w:eastAsiaTheme="minorEastAsia" w:hAnsi="Calibri Light" w:cs="Calibri Light"/>
+          <w:color w:val="000000" w:themeColor="text1"/>
+          <w:sz w:val="28"/>
+          <w:szCs w:val="28"/>
+        </w:rPr>
+        <w:t xml:space="preserve">Then, for some element </w:t>
+      </w:r>
+      <m:oMath>
+        <m:r>
+          <w:rPr>
+            <w:rFonts w:ascii="Cambria Math" w:eastAsiaTheme="minorEastAsia" w:hAnsi="Cambria Math" w:cs="Calibri Light"/>
+            <w:color w:val="000000" w:themeColor="text1"/>
+            <w:sz w:val="28"/>
+            <w:szCs w:val="28"/>
+          </w:rPr>
+          <m:t>x∈</m:t>
+        </m:r>
+        <m:r>
+          <w:rPr>
+            <w:rFonts w:ascii="Cambria Math" w:eastAsiaTheme="minorEastAsia" w:hAnsi="Cambria Math" w:cs="Calibri Light"/>
+            <w:color w:val="000000" w:themeColor="text1"/>
+            <w:sz w:val="28"/>
+            <w:szCs w:val="28"/>
+          </w:rPr>
+          <m:t>C</m:t>
+        </m:r>
+      </m:oMath>
+      <w:r>
+        <w:rPr>
+          <w:rFonts w:ascii="Calibri Light" w:eastAsiaTheme="minorEastAsia" w:hAnsi="Calibri Light" w:cs="Calibri Light"/>
+          <w:color w:val="000000" w:themeColor="text1"/>
+          <w:sz w:val="28"/>
+          <w:szCs w:val="28"/>
+        </w:rPr>
+        <w:t xml:space="preserve">, </w:t>
+      </w:r>
+      <m:oMath>
+        <m:r>
+          <w:rPr>
+            <w:rFonts w:ascii="Cambria Math" w:eastAsiaTheme="minorEastAsia" w:hAnsi="Cambria Math" w:cs="Calibri Light"/>
+            <w:color w:val="000000" w:themeColor="text1"/>
+            <w:sz w:val="28"/>
+            <w:szCs w:val="28"/>
+          </w:rPr>
+          <m:t>x</m:t>
+        </m:r>
+      </m:oMath>
+      <w:r>
+        <w:rPr>
+          <w:rFonts w:ascii="Calibri Light" w:eastAsiaTheme="minorEastAsia" w:hAnsi="Calibri Light" w:cs="Calibri Light"/>
+          <w:color w:val="000000" w:themeColor="text1"/>
+          <w:sz w:val="28"/>
+          <w:szCs w:val="28"/>
+        </w:rPr>
+        <w:t xml:space="preserve"> must also be in </w:t>
+      </w:r>
+      <m:oMath>
+        <m:r>
+          <w:rPr>
+            <w:rFonts w:ascii="Cambria Math" w:eastAsiaTheme="minorEastAsia" w:hAnsi="Cambria Math" w:cs="Calibri Light"/>
+            <w:color w:val="000000" w:themeColor="text1"/>
+            <w:sz w:val="28"/>
+            <w:szCs w:val="28"/>
+          </w:rPr>
+          <m:t>B</m:t>
+        </m:r>
+      </m:oMath>
+      <w:r>
+        <w:rPr>
+          <w:rFonts w:ascii="Calibri Light" w:eastAsiaTheme="minorEastAsia" w:hAnsi="Calibri Light" w:cs="Calibri Light"/>
+          <w:color w:val="000000" w:themeColor="text1"/>
+          <w:sz w:val="28"/>
+          <w:szCs w:val="28"/>
+        </w:rPr>
+        <w:t>. Then, by definition of the sets,</w:t>
+      </w:r>
+    </w:p>
+    <w:p>
+      <w:pPr>
+        <w:pStyle w:val="ListParagraph"/>
+        <w:jc w:val="center"/>
+        <w:rPr>
+          <w:rFonts w:ascii="Calibri Light" w:eastAsiaTheme="minorEastAsia" w:hAnsi="Calibri Light" w:cs="Calibri Light"/>
+          <w:color w:val="000000" w:themeColor="text1"/>
+          <w:sz w:val="28"/>
+          <w:szCs w:val="28"/>
+        </w:rPr>
+      </w:pPr>
+      <m:oMath>
+        <m:r>
+          <w:rPr>
+            <w:rFonts w:ascii="Cambria Math" w:eastAsiaTheme="minorEastAsia" w:hAnsi="Cambria Math" w:cs="Calibri Light"/>
+            <w:color w:val="000000" w:themeColor="text1"/>
+            <w:sz w:val="28"/>
+            <w:szCs w:val="28"/>
+          </w:rPr>
+          <m:t>x=1</m:t>
+        </m:r>
+        <m:r>
+          <w:rPr>
+            <w:rFonts w:ascii="Cambria Math" w:eastAsiaTheme="minorEastAsia" w:hAnsi="Cambria Math" w:cs="Calibri Light"/>
+            <w:color w:val="000000" w:themeColor="text1"/>
+            <w:sz w:val="28"/>
+            <w:szCs w:val="28"/>
+          </w:rPr>
+          <m:t>0n-1</m:t>
+        </m:r>
+      </m:oMath>
+      <w:r>
+        <w:rPr>
+          <w:rFonts w:ascii="Calibri Light" w:eastAsiaTheme="minorEastAsia" w:hAnsi="Calibri Light" w:cs="Calibri Light"/>
+          <w:color w:val="000000" w:themeColor="text1"/>
+          <w:sz w:val="28"/>
+          <w:szCs w:val="28"/>
+        </w:rPr>
+        <w:t>, and</w:t>
+      </w:r>
+    </w:p>
+    <w:p>
+      <w:pPr>
+        <w:pStyle w:val="ListParagraph"/>
+        <w:jc w:val="center"/>
+        <w:rPr>
+          <w:rFonts w:ascii="Calibri Light" w:eastAsiaTheme="minorEastAsia" w:hAnsi="Calibri Light" w:cs="Calibri Light"/>
+          <w:color w:val="000000" w:themeColor="text1"/>
+          <w:sz w:val="28"/>
+          <w:szCs w:val="28"/>
+        </w:rPr>
+      </w:pPr>
+      <m:oMath>
+        <m:r>
+          <w:rPr>
+            <w:rFonts w:ascii="Cambria Math" w:eastAsiaTheme="minorEastAsia" w:hAnsi="Cambria Math" w:cs="Calibri Light"/>
+            <w:color w:val="000000" w:themeColor="text1"/>
+            <w:sz w:val="28"/>
+            <w:szCs w:val="28"/>
+          </w:rPr>
+          <m:t>x=1</m:t>
+        </m:r>
+        <m:r>
+          <w:rPr>
+            <w:rFonts w:ascii="Cambria Math" w:eastAsiaTheme="minorEastAsia" w:hAnsi="Cambria Math" w:cs="Calibri Light"/>
+            <w:color w:val="000000" w:themeColor="text1"/>
+            <w:sz w:val="28"/>
+            <w:szCs w:val="28"/>
+          </w:rPr>
+          <m:t>2k+5</m:t>
+        </m:r>
+      </m:oMath>
+      <w:r>
+        <w:rPr>
+          <w:rFonts w:ascii="Calibri Light" w:eastAsiaTheme="minorEastAsia" w:hAnsi="Calibri Light" w:cs="Calibri Light"/>
+          <w:color w:val="000000" w:themeColor="text1"/>
+          <w:sz w:val="28"/>
+          <w:szCs w:val="28"/>
+        </w:rPr>
+        <w:t xml:space="preserve"> </w:t>
+      </w:r>
+      <w:r>
+        <w:rPr>
+          <w:rFonts w:ascii="Calibri Light" w:eastAsiaTheme="minorEastAsia" w:hAnsi="Calibri Light" w:cs="Calibri Light"/>
+          <w:color w:val="000000" w:themeColor="text1"/>
+          <w:sz w:val="28"/>
+          <w:szCs w:val="28"/>
+        </w:rPr>
+        <w:t xml:space="preserve">for </w:t>
+      </w:r>
+      <m:oMath>
+        <m:r>
+          <w:rPr>
+            <w:rFonts w:ascii="Cambria Math" w:eastAsiaTheme="minorEastAsia" w:hAnsi="Cambria Math" w:cs="Calibri Light"/>
+            <w:color w:val="000000" w:themeColor="text1"/>
+            <w:sz w:val="28"/>
+            <w:szCs w:val="28"/>
+          </w:rPr>
+          <m:t>n,k</m:t>
+        </m:r>
+        <m:r>
+          <m:rPr>
+            <m:scr m:val="double-struck"/>
+          </m:rPr>
+          <w:rPr>
+            <w:rFonts w:ascii="Cambria Math" w:eastAsiaTheme="minorEastAsia" w:hAnsi="Cambria Math" w:cs="Calibri Light"/>
+            <w:color w:val="000000" w:themeColor="text1"/>
+            <w:sz w:val="28"/>
+            <w:szCs w:val="28"/>
+          </w:rPr>
+          <m:t>∈Z.</m:t>
+        </m:r>
+      </m:oMath>
+    </w:p>
+    <w:p>
+      <w:pPr>
+        <w:pStyle w:val="ListParagraph"/>
+        <w:rPr>
+          <w:rFonts w:ascii="Calibri Light" w:eastAsiaTheme="minorEastAsia" w:hAnsi="Calibri Light" w:cs="Calibri Light"/>
+          <w:color w:val="000000" w:themeColor="text1"/>
+          <w:sz w:val="28"/>
+          <w:szCs w:val="28"/>
+        </w:rPr>
+      </w:pPr>
+      <w:r>
+        <w:rPr>
+          <w:rFonts w:ascii="Calibri Light" w:eastAsiaTheme="minorEastAsia" w:hAnsi="Calibri Light" w:cs="Calibri Light"/>
+          <w:color w:val="000000" w:themeColor="text1"/>
+          <w:sz w:val="28"/>
+          <w:szCs w:val="28"/>
+        </w:rPr>
+        <w:tab/>
+        <w:t xml:space="preserve">We know </w:t>
+      </w:r>
+      <m:oMath>
+        <m:r>
+          <w:rPr>
+            <w:rFonts w:ascii="Cambria Math" w:eastAsiaTheme="minorEastAsia" w:hAnsi="Cambria Math" w:cs="Calibri Light"/>
+            <w:color w:val="000000" w:themeColor="text1"/>
+            <w:sz w:val="28"/>
+            <w:szCs w:val="28"/>
+          </w:rPr>
+          <m:t>-1</m:t>
+        </m:r>
+        <m:r>
+          <w:rPr>
+            <w:rFonts w:ascii="Cambria Math" w:eastAsiaTheme="minorEastAsia" w:hAnsi="Cambria Math" w:cs="Calibri Light"/>
+            <w:color w:val="000000" w:themeColor="text1"/>
+            <w:sz w:val="28"/>
+            <w:szCs w:val="28"/>
+          </w:rPr>
+          <m:t>∈</m:t>
+        </m:r>
+        <m:r>
+          <w:rPr>
+            <w:rFonts w:ascii="Cambria Math" w:eastAsiaTheme="minorEastAsia" w:hAnsi="Cambria Math" w:cs="Calibri Light"/>
+            <w:color w:val="000000" w:themeColor="text1"/>
+            <w:sz w:val="28"/>
+            <w:szCs w:val="28"/>
+          </w:rPr>
+          <m:t>C</m:t>
+        </m:r>
+      </m:oMath>
+      <w:r>
+        <w:rPr>
+          <w:rFonts w:ascii="Calibri Light" w:eastAsiaTheme="minorEastAsia" w:hAnsi="Calibri Light" w:cs="Calibri Light"/>
+          <w:color w:val="000000" w:themeColor="text1"/>
+          <w:sz w:val="28"/>
+          <w:szCs w:val="28"/>
+        </w:rPr>
+        <w:t xml:space="preserve"> as </w:t>
+      </w:r>
+      <m:oMath>
+        <m:r>
+          <w:rPr>
+            <w:rFonts w:ascii="Cambria Math" w:eastAsiaTheme="minorEastAsia" w:hAnsi="Cambria Math" w:cs="Calibri Light"/>
+            <w:color w:val="000000" w:themeColor="text1"/>
+            <w:sz w:val="28"/>
+            <w:szCs w:val="28"/>
+          </w:rPr>
+          <m:t>1</m:t>
+        </m:r>
+        <m:r>
+          <w:rPr>
+            <w:rFonts w:ascii="Cambria Math" w:eastAsiaTheme="minorEastAsia" w:hAnsi="Cambria Math" w:cs="Calibri Light"/>
+            <w:color w:val="000000" w:themeColor="text1"/>
+            <w:sz w:val="28"/>
+            <w:szCs w:val="28"/>
+          </w:rPr>
+          <m:t>0</m:t>
+        </m:r>
+        <m:d>
+          <m:dPr>
             <m:ctrlPr>
               <w:rPr>
                 <w:rFonts w:ascii="Cambria Math" w:eastAsiaTheme="minorEastAsia" w:hAnsi="Cambria Math" w:cs="Calibri Light"/>
@@ -4351,8 +3805,8 @@
                 <w:szCs w:val="28"/>
               </w:rPr>
             </m:ctrlPr>
-          </m:fPr>
-          <m:num>
+          </m:dPr>
+          <m:e>
             <m:r>
               <w:rPr>
                 <w:rFonts w:ascii="Cambria Math" w:eastAsiaTheme="minorEastAsia" w:hAnsi="Cambria Math" w:cs="Calibri Light"/>
@@ -4360,21 +3814,57 @@
                 <w:sz w:val="28"/>
                 <w:szCs w:val="28"/>
               </w:rPr>
-              <m:t>12k+5</m:t>
+              <m:t>0</m:t>
             </m:r>
-          </m:num>
-          <m:den>
-            <m:r>
-              <w:rPr>
-                <w:rFonts w:ascii="Cambria Math" w:eastAsiaTheme="minorEastAsia" w:hAnsi="Cambria Math" w:cs="Calibri Light"/>
-                <w:color w:val="000000" w:themeColor="text1"/>
-                <w:sz w:val="28"/>
-                <w:szCs w:val="28"/>
-              </w:rPr>
-              <m:t>10</m:t>
-            </m:r>
-          </m:den>
-        </m:f>
+          </m:e>
+        </m:d>
+        <m:r>
+          <w:rPr>
+            <w:rFonts w:ascii="Cambria Math" w:eastAsiaTheme="minorEastAsia" w:hAnsi="Cambria Math" w:cs="Calibri Light"/>
+            <w:color w:val="000000" w:themeColor="text1"/>
+            <w:sz w:val="28"/>
+            <w:szCs w:val="28"/>
+          </w:rPr>
+          <m:t>-1</m:t>
+        </m:r>
+        <m:r>
+          <w:rPr>
+            <w:rFonts w:ascii="Cambria Math" w:eastAsiaTheme="minorEastAsia" w:hAnsi="Cambria Math" w:cs="Calibri Light"/>
+            <w:color w:val="000000" w:themeColor="text1"/>
+            <w:sz w:val="28"/>
+            <w:szCs w:val="28"/>
+          </w:rPr>
+          <m:t>=</m:t>
+        </m:r>
+        <m:r>
+          <w:rPr>
+            <w:rFonts w:ascii="Cambria Math" w:eastAsiaTheme="minorEastAsia" w:hAnsi="Cambria Math" w:cs="Calibri Light"/>
+            <w:color w:val="000000" w:themeColor="text1"/>
+            <w:sz w:val="28"/>
+            <w:szCs w:val="28"/>
+          </w:rPr>
+          <m:t>-1</m:t>
+        </m:r>
+      </m:oMath>
+      <w:r>
+        <w:rPr>
+          <w:rFonts w:ascii="Calibri Light" w:eastAsiaTheme="minorEastAsia" w:hAnsi="Calibri Light" w:cs="Calibri Light"/>
+          <w:color w:val="000000" w:themeColor="text1"/>
+          <w:sz w:val="28"/>
+          <w:szCs w:val="28"/>
+        </w:rPr>
+        <w:t xml:space="preserve">, </w:t>
+      </w:r>
+      <m:oMath>
+        <m:r>
+          <w:rPr>
+            <w:rFonts w:ascii="Cambria Math" w:eastAsiaTheme="minorEastAsia" w:hAnsi="Cambria Math" w:cs="Calibri Light"/>
+            <w:color w:val="000000" w:themeColor="text1"/>
+            <w:sz w:val="28"/>
+            <w:szCs w:val="28"/>
+          </w:rPr>
+          <m:t>0</m:t>
+        </m:r>
         <m:r>
           <m:rPr>
             <m:scr m:val="double-struck"/>
@@ -4385,48 +3875,311 @@
             <w:sz w:val="28"/>
             <w:szCs w:val="28"/>
           </w:rPr>
-          <m:t xml:space="preserve"> ∉ Z</m:t>
-        </m:r>
-      </m:oMath>
-      <w:r>
-        <w:rPr>
-          <w:rFonts w:ascii="Calibri Light" w:eastAsiaTheme="minorEastAsia" w:hAnsi="Calibri Light" w:cs="Calibri Light"/>
-          <w:color w:val="000000" w:themeColor="text1"/>
-          <w:sz w:val="28"/>
-          <w:szCs w:val="28"/>
-        </w:rPr>
-        <w:t>,</w:t>
-      </w:r>
-      <w:r>
-        <w:rPr>
-          <w:rFonts w:ascii="Calibri Light" w:eastAsiaTheme="minorEastAsia" w:hAnsi="Calibri Light" w:cs="Calibri Light"/>
-          <w:color w:val="000000" w:themeColor="text1"/>
-          <w:sz w:val="28"/>
-          <w:szCs w:val="28"/>
-        </w:rPr>
-        <w:t xml:space="preserve"> when </w:t>
-      </w:r>
-      <m:oMath>
-        <m:r>
-          <w:rPr>
-            <w:rFonts w:ascii="Cambria Math" w:eastAsiaTheme="minorEastAsia" w:hAnsi="Cambria Math" w:cs="Calibri Light"/>
-            <w:color w:val="000000" w:themeColor="text1"/>
-            <w:sz w:val="28"/>
-            <w:szCs w:val="28"/>
-          </w:rPr>
-          <m:t>k∈</m:t>
-        </m:r>
-        <m:r>
-          <m:rPr>
-            <m:scr m:val="double-struck"/>
-          </m:rPr>
-          <w:rPr>
-            <w:rFonts w:ascii="Cambria Math" w:eastAsiaTheme="minorEastAsia" w:hAnsi="Cambria Math" w:cs="Calibri Light"/>
-            <w:color w:val="000000" w:themeColor="text1"/>
-            <w:sz w:val="28"/>
-            <w:szCs w:val="28"/>
-          </w:rPr>
-          <m:t>Z</m:t>
+          <m:t>∈Z.</m:t>
+        </m:r>
+      </m:oMath>
+    </w:p>
+    <w:p>
+      <w:pPr>
+        <w:pStyle w:val="ListParagraph"/>
+        <w:rPr>
+          <w:rFonts w:ascii="Calibri Light" w:eastAsiaTheme="minorEastAsia" w:hAnsi="Calibri Light" w:cs="Calibri Light"/>
+          <w:color w:val="000000" w:themeColor="text1"/>
+          <w:sz w:val="28"/>
+          <w:szCs w:val="28"/>
+        </w:rPr>
+      </w:pPr>
+      <w:r>
+        <w:rPr>
+          <w:rFonts w:ascii="Calibri Light" w:eastAsiaTheme="minorEastAsia" w:hAnsi="Calibri Light" w:cs="Calibri Light"/>
+          <w:color w:val="000000" w:themeColor="text1"/>
+          <w:sz w:val="28"/>
+          <w:szCs w:val="28"/>
+        </w:rPr>
+        <w:tab/>
+        <w:t xml:space="preserve">But </w:t>
+      </w:r>
+      <m:oMath>
+        <m:r>
+          <w:rPr>
+            <w:rFonts w:ascii="Cambria Math" w:eastAsiaTheme="minorEastAsia" w:hAnsi="Cambria Math" w:cs="Calibri Light"/>
+            <w:color w:val="000000" w:themeColor="text1"/>
+            <w:sz w:val="28"/>
+            <w:szCs w:val="28"/>
+          </w:rPr>
+          <m:t>-1</m:t>
+        </m:r>
+        <m:r>
+          <w:rPr>
+            <w:rFonts w:ascii="Cambria Math" w:eastAsiaTheme="minorEastAsia" w:hAnsi="Cambria Math" w:cs="Calibri Light"/>
+            <w:color w:val="000000" w:themeColor="text1"/>
+            <w:sz w:val="28"/>
+            <w:szCs w:val="28"/>
+          </w:rPr>
+          <m:t>∉</m:t>
+        </m:r>
+        <m:r>
+          <w:rPr>
+            <w:rFonts w:ascii="Cambria Math" w:eastAsiaTheme="minorEastAsia" w:hAnsi="Cambria Math" w:cs="Calibri Light"/>
+            <w:color w:val="000000" w:themeColor="text1"/>
+            <w:sz w:val="28"/>
+            <w:szCs w:val="28"/>
+          </w:rPr>
+          <m:t>B</m:t>
+        </m:r>
+      </m:oMath>
+      <w:r>
+        <w:rPr>
+          <w:rFonts w:ascii="Calibri Light" w:eastAsiaTheme="minorEastAsia" w:hAnsi="Calibri Light" w:cs="Calibri Light"/>
+          <w:color w:val="000000" w:themeColor="text1"/>
+          <w:sz w:val="28"/>
+          <w:szCs w:val="28"/>
+        </w:rPr>
+        <w:t xml:space="preserve"> as</w:t>
+      </w:r>
+    </w:p>
+    <w:p>
+      <w:pPr>
+        <w:pStyle w:val="ListParagraph"/>
+        <w:rPr>
+          <w:rFonts w:ascii="Calibri Light" w:eastAsiaTheme="minorEastAsia" w:hAnsi="Calibri Light" w:cs="Calibri Light"/>
+          <w:color w:val="000000" w:themeColor="text1"/>
+          <w:sz w:val="28"/>
+          <w:szCs w:val="28"/>
+        </w:rPr>
+      </w:pPr>
+      <m:oMathPara>
+        <m:oMath>
+          <m:r>
+            <w:rPr>
+              <w:rFonts w:ascii="Cambria Math" w:eastAsiaTheme="minorEastAsia" w:hAnsi="Cambria Math" w:cs="Calibri Light"/>
+              <w:color w:val="000000" w:themeColor="text1"/>
+              <w:sz w:val="28"/>
+              <w:szCs w:val="28"/>
+            </w:rPr>
+            <m:t>-1</m:t>
+          </m:r>
+          <m:r>
+            <w:rPr>
+              <w:rFonts w:ascii="Cambria Math" w:eastAsiaTheme="minorEastAsia" w:hAnsi="Cambria Math" w:cs="Calibri Light"/>
+              <w:color w:val="000000" w:themeColor="text1"/>
+              <w:sz w:val="28"/>
+              <w:szCs w:val="28"/>
+            </w:rPr>
+            <m:t>=1</m:t>
+          </m:r>
+          <m:r>
+            <w:rPr>
+              <w:rFonts w:ascii="Cambria Math" w:eastAsiaTheme="minorEastAsia" w:hAnsi="Cambria Math" w:cs="Calibri Light"/>
+              <w:color w:val="000000" w:themeColor="text1"/>
+              <w:sz w:val="28"/>
+              <w:szCs w:val="28"/>
+            </w:rPr>
+            <m:t>2</m:t>
+          </m:r>
+          <m:r>
+            <w:rPr>
+              <w:rFonts w:ascii="Cambria Math" w:eastAsiaTheme="minorEastAsia" w:hAnsi="Cambria Math" w:cs="Calibri Light"/>
+              <w:color w:val="000000" w:themeColor="text1"/>
+              <w:sz w:val="28"/>
+              <w:szCs w:val="28"/>
+            </w:rPr>
+            <m:t>k</m:t>
+          </m:r>
+          <m:r>
+            <w:rPr>
+              <w:rFonts w:ascii="Cambria Math" w:eastAsiaTheme="minorEastAsia" w:hAnsi="Cambria Math" w:cs="Calibri Light"/>
+              <w:color w:val="000000" w:themeColor="text1"/>
+              <w:sz w:val="28"/>
+              <w:szCs w:val="28"/>
+            </w:rPr>
+            <m:t>+5</m:t>
+          </m:r>
+        </m:oMath>
+      </m:oMathPara>
+    </w:p>
+    <w:p>
+      <w:pPr>
+        <w:pStyle w:val="ListParagraph"/>
+        <w:rPr>
+          <w:rFonts w:ascii="Calibri Light" w:eastAsiaTheme="minorEastAsia" w:hAnsi="Calibri Light" w:cs="Calibri Light"/>
+          <w:color w:val="000000" w:themeColor="text1"/>
+          <w:sz w:val="28"/>
+          <w:szCs w:val="28"/>
+        </w:rPr>
+      </w:pPr>
+      <m:oMathPara>
+        <m:oMath>
+          <m:r>
+            <w:rPr>
+              <w:rFonts w:ascii="Cambria Math" w:eastAsiaTheme="minorEastAsia" w:hAnsi="Cambria Math" w:cs="Calibri Light"/>
+              <w:color w:val="000000" w:themeColor="text1"/>
+              <w:sz w:val="28"/>
+              <w:szCs w:val="28"/>
+            </w:rPr>
+            <m:t>k=</m:t>
+          </m:r>
+          <m:f>
+            <m:fPr>
+              <m:ctrlPr>
+                <w:rPr>
+                  <w:rFonts w:ascii="Cambria Math" w:eastAsiaTheme="minorEastAsia" w:hAnsi="Cambria Math" w:cs="Calibri Light"/>
+                  <w:i/>
+                  <w:color w:val="000000" w:themeColor="text1"/>
+                  <w:sz w:val="28"/>
+                  <w:szCs w:val="28"/>
+                </w:rPr>
+              </m:ctrlPr>
+            </m:fPr>
+            <m:num>
+              <m:r>
+                <w:rPr>
+                  <w:rFonts w:ascii="Cambria Math" w:eastAsiaTheme="minorEastAsia" w:hAnsi="Cambria Math" w:cs="Calibri Light"/>
+                  <w:color w:val="000000" w:themeColor="text1"/>
+                  <w:sz w:val="28"/>
+                  <w:szCs w:val="28"/>
+                </w:rPr>
+                <m:t>-</m:t>
+              </m:r>
+              <m:r>
+                <w:rPr>
+                  <w:rFonts w:ascii="Cambria Math" w:eastAsiaTheme="minorEastAsia" w:hAnsi="Cambria Math" w:cs="Calibri Light"/>
+                  <w:color w:val="000000" w:themeColor="text1"/>
+                  <w:sz w:val="28"/>
+                  <w:szCs w:val="28"/>
+                </w:rPr>
+                <m:t>6</m:t>
+              </m:r>
+            </m:num>
+            <m:den>
+              <m:r>
+                <w:rPr>
+                  <w:rFonts w:ascii="Cambria Math" w:eastAsiaTheme="minorEastAsia" w:hAnsi="Cambria Math" w:cs="Calibri Light"/>
+                  <w:color w:val="000000" w:themeColor="text1"/>
+                  <w:sz w:val="28"/>
+                  <w:szCs w:val="28"/>
+                </w:rPr>
+                <m:t>1</m:t>
+              </m:r>
+              <m:r>
+                <w:rPr>
+                  <w:rFonts w:ascii="Cambria Math" w:eastAsiaTheme="minorEastAsia" w:hAnsi="Cambria Math" w:cs="Calibri Light"/>
+                  <w:color w:val="000000" w:themeColor="text1"/>
+                  <w:sz w:val="28"/>
+                  <w:szCs w:val="28"/>
+                </w:rPr>
+                <m:t>2</m:t>
+              </m:r>
+            </m:den>
+          </m:f>
+          <m:r>
+            <w:rPr>
+              <w:rFonts w:ascii="Cambria Math" w:eastAsiaTheme="minorEastAsia" w:hAnsi="Cambria Math" w:cs="Calibri Light"/>
+              <w:color w:val="000000" w:themeColor="text1"/>
+              <w:sz w:val="28"/>
+              <w:szCs w:val="28"/>
+            </w:rPr>
+            <m:t>=</m:t>
+          </m:r>
+          <m:f>
+            <m:fPr>
+              <m:ctrlPr>
+                <w:rPr>
+                  <w:rFonts w:ascii="Cambria Math" w:eastAsiaTheme="minorEastAsia" w:hAnsi="Cambria Math" w:cs="Calibri Light"/>
+                  <w:i/>
+                  <w:color w:val="000000" w:themeColor="text1"/>
+                  <w:sz w:val="28"/>
+                  <w:szCs w:val="28"/>
+                </w:rPr>
+              </m:ctrlPr>
+            </m:fPr>
+            <m:num>
+              <m:r>
+                <w:rPr>
+                  <w:rFonts w:ascii="Cambria Math" w:eastAsiaTheme="minorEastAsia" w:hAnsi="Cambria Math" w:cs="Calibri Light"/>
+                  <w:color w:val="000000" w:themeColor="text1"/>
+                  <w:sz w:val="28"/>
+                  <w:szCs w:val="28"/>
+                </w:rPr>
+                <m:t>-1</m:t>
+              </m:r>
+            </m:num>
+            <m:den>
+              <m:r>
+                <w:rPr>
+                  <w:rFonts w:ascii="Cambria Math" w:eastAsiaTheme="minorEastAsia" w:hAnsi="Cambria Math" w:cs="Calibri Light"/>
+                  <w:color w:val="000000" w:themeColor="text1"/>
+                  <w:sz w:val="28"/>
+                  <w:szCs w:val="28"/>
+                </w:rPr>
+                <m:t>2</m:t>
+              </m:r>
+            </m:den>
+          </m:f>
+          <m:r>
+            <m:rPr>
+              <m:scr m:val="double-struck"/>
+            </m:rPr>
+            <w:rPr>
+              <w:rFonts w:ascii="Cambria Math" w:eastAsiaTheme="minorEastAsia" w:hAnsi="Cambria Math" w:cs="Calibri Light"/>
+              <w:color w:val="000000" w:themeColor="text1"/>
+              <w:sz w:val="28"/>
+              <w:szCs w:val="28"/>
+            </w:rPr>
+            <m:t>∉Z.</m:t>
+          </m:r>
+        </m:oMath>
+      </m:oMathPara>
+    </w:p>
+    <w:p>
+      <w:pPr>
+        <w:pStyle w:val="ListParagraph"/>
+        <w:rPr>
+          <w:rFonts w:ascii="Calibri Light" w:eastAsiaTheme="minorEastAsia" w:hAnsi="Calibri Light" w:cs="Calibri Light"/>
+          <w:color w:val="000000" w:themeColor="text1"/>
+          <w:sz w:val="28"/>
+          <w:szCs w:val="28"/>
+        </w:rPr>
+      </w:pPr>
+      <w:r>
+        <w:rPr>
+          <w:rFonts w:ascii="Calibri Light" w:eastAsiaTheme="minorEastAsia" w:hAnsi="Calibri Light" w:cs="Calibri Light"/>
+          <w:color w:val="000000" w:themeColor="text1"/>
+          <w:sz w:val="28"/>
+          <w:szCs w:val="28"/>
+        </w:rPr>
+        <w:tab/>
+        <w:t xml:space="preserve">Thus, there exists an integer that is in </w:t>
+      </w:r>
+      <m:oMath>
+        <m:r>
+          <w:rPr>
+            <w:rFonts w:ascii="Cambria Math" w:eastAsiaTheme="minorEastAsia" w:hAnsi="Cambria Math" w:cs="Calibri Light"/>
+            <w:color w:val="000000" w:themeColor="text1"/>
+            <w:sz w:val="28"/>
+            <w:szCs w:val="28"/>
+          </w:rPr>
+          <m:t>C</m:t>
+        </m:r>
+      </m:oMath>
+      <w:r>
+        <w:rPr>
+          <w:rFonts w:ascii="Calibri Light" w:eastAsiaTheme="minorEastAsia" w:hAnsi="Calibri Light" w:cs="Calibri Light"/>
+          <w:color w:val="000000" w:themeColor="text1"/>
+          <w:sz w:val="28"/>
+          <w:szCs w:val="28"/>
+        </w:rPr>
+        <w:t xml:space="preserve"> but not in </w:t>
+      </w:r>
+      <m:oMath>
+        <m:r>
+          <w:rPr>
+            <w:rFonts w:ascii="Cambria Math" w:eastAsiaTheme="minorEastAsia" w:hAnsi="Cambria Math" w:cs="Calibri Light"/>
+            <w:color w:val="000000" w:themeColor="text1"/>
+            <w:sz w:val="28"/>
+            <w:szCs w:val="28"/>
+          </w:rPr>
+          <m:t>B</m:t>
         </m:r>
       </m:oMath>
       <w:r>
@@ -4442,52 +4195,59 @@
     <w:p>
       <w:pPr>
         <w:pStyle w:val="ListParagraph"/>
-        <w:ind w:firstLine="720"/>
-        <w:rPr>
-          <w:rFonts w:ascii="Calibri Light" w:eastAsiaTheme="minorEastAsia" w:hAnsi="Calibri Light" w:cs="Calibri Light"/>
-          <w:color w:val="000000" w:themeColor="text1"/>
-          <w:sz w:val="28"/>
-          <w:szCs w:val="28"/>
-        </w:rPr>
-      </w:pPr>
-      <w:r>
-        <w:rPr>
-          <w:rFonts w:ascii="Calibri Light" w:eastAsiaTheme="minorEastAsia" w:hAnsi="Calibri Light" w:cs="Calibri Light"/>
-          <w:color w:val="000000" w:themeColor="text1"/>
-          <w:sz w:val="28"/>
-          <w:szCs w:val="28"/>
-        </w:rPr>
-        <w:t xml:space="preserve">Thus </w:t>
-      </w:r>
-      <m:oMath>
-        <m:r>
-          <w:rPr>
-            <w:rFonts w:ascii="Cambria Math" w:eastAsiaTheme="minorEastAsia" w:hAnsi="Cambria Math" w:cs="Calibri Light"/>
-            <w:color w:val="000000" w:themeColor="text1"/>
-            <w:sz w:val="28"/>
-            <w:szCs w:val="28"/>
-          </w:rPr>
-          <m:t>B⊉C</m:t>
-        </m:r>
-      </m:oMath>
-      <w:r>
-        <w:rPr>
-          <w:rFonts w:ascii="Calibri Light" w:eastAsiaTheme="minorEastAsia" w:hAnsi="Calibri Light" w:cs="Calibri Light"/>
-          <w:color w:val="000000" w:themeColor="text1"/>
-          <w:sz w:val="28"/>
-          <w:szCs w:val="28"/>
-        </w:rPr>
-        <w:t xml:space="preserve"> or </w:t>
-      </w:r>
-      <m:oMath>
-        <m:r>
-          <w:rPr>
-            <w:rFonts w:ascii="Cambria Math" w:eastAsiaTheme="minorEastAsia" w:hAnsi="Cambria Math" w:cs="Calibri Light"/>
-            <w:color w:val="000000" w:themeColor="text1"/>
-            <w:sz w:val="28"/>
-            <w:szCs w:val="28"/>
-          </w:rPr>
-          <m:t>C⊈B.</m:t>
+        <w:rPr>
+          <w:rFonts w:ascii="Calibri Light" w:eastAsiaTheme="minorEastAsia" w:hAnsi="Calibri Light" w:cs="Calibri Light"/>
+          <w:color w:val="000000" w:themeColor="text1"/>
+          <w:sz w:val="28"/>
+          <w:szCs w:val="28"/>
+        </w:rPr>
+      </w:pPr>
+      <w:r>
+        <w:rPr>
+          <w:rFonts w:ascii="Calibri Light" w:eastAsiaTheme="minorEastAsia" w:hAnsi="Calibri Light" w:cs="Calibri Light"/>
+          <w:color w:val="000000" w:themeColor="text1"/>
+          <w:sz w:val="28"/>
+          <w:szCs w:val="28"/>
+        </w:rPr>
+        <w:tab/>
+        <w:t xml:space="preserve">This contradicts our assumption that </w:t>
+      </w:r>
+      <m:oMath>
+        <m:r>
+          <w:rPr>
+            <w:rFonts w:ascii="Cambria Math" w:eastAsiaTheme="minorEastAsia" w:hAnsi="Cambria Math" w:cs="Calibri Light"/>
+            <w:color w:val="000000" w:themeColor="text1"/>
+            <w:sz w:val="28"/>
+            <w:szCs w:val="28"/>
+          </w:rPr>
+          <m:t>C</m:t>
+        </m:r>
+        <m:r>
+          <w:rPr>
+            <w:rFonts w:ascii="Cambria Math" w:eastAsiaTheme="minorEastAsia" w:hAnsi="Cambria Math" w:cs="Calibri Light"/>
+            <w:color w:val="000000" w:themeColor="text1"/>
+            <w:sz w:val="28"/>
+            <w:szCs w:val="28"/>
+          </w:rPr>
+          <m:t>⊆</m:t>
+        </m:r>
+        <m:r>
+          <w:rPr>
+            <w:rFonts w:ascii="Cambria Math" w:eastAsiaTheme="minorEastAsia" w:hAnsi="Cambria Math" w:cs="Calibri Light"/>
+            <w:color w:val="000000" w:themeColor="text1"/>
+            <w:sz w:val="28"/>
+            <w:szCs w:val="28"/>
+          </w:rPr>
+          <m:t>B</m:t>
+        </m:r>
+        <m:r>
+          <w:rPr>
+            <w:rFonts w:ascii="Cambria Math" w:eastAsiaTheme="minorEastAsia" w:hAnsi="Cambria Math" w:cs="Calibri Light"/>
+            <w:color w:val="000000" w:themeColor="text1"/>
+            <w:sz w:val="28"/>
+            <w:szCs w:val="28"/>
+          </w:rPr>
+          <m:t>.</m:t>
         </m:r>
       </m:oMath>
     </w:p>
@@ -4501,6 +4261,54 @@
           <w:szCs w:val="28"/>
         </w:rPr>
       </w:pPr>
+      <w:r>
+        <w:rPr>
+          <w:rFonts w:ascii="Calibri Light" w:eastAsiaTheme="minorEastAsia" w:hAnsi="Calibri Light" w:cs="Calibri Light"/>
+          <w:color w:val="000000" w:themeColor="text1"/>
+          <w:sz w:val="28"/>
+          <w:szCs w:val="28"/>
+        </w:rPr>
+        <w:tab/>
+        <w:t xml:space="preserve">Therefore </w:t>
+      </w:r>
+      <m:oMath>
+        <m:r>
+          <w:rPr>
+            <w:rFonts w:ascii="Cambria Math" w:eastAsiaTheme="minorEastAsia" w:hAnsi="Cambria Math" w:cs="Calibri Light"/>
+            <w:color w:val="000000" w:themeColor="text1"/>
+            <w:sz w:val="28"/>
+            <w:szCs w:val="28"/>
+          </w:rPr>
+          <m:t>C</m:t>
+        </m:r>
+        <m:r>
+          <w:rPr>
+            <w:rFonts w:ascii="Cambria Math" w:eastAsiaTheme="minorEastAsia" w:hAnsi="Cambria Math" w:cs="Calibri Light"/>
+            <w:color w:val="000000" w:themeColor="text1"/>
+            <w:sz w:val="28"/>
+            <w:szCs w:val="28"/>
+          </w:rPr>
+          <m:t>⊈</m:t>
+        </m:r>
+        <m:r>
+          <w:rPr>
+            <w:rFonts w:ascii="Cambria Math" w:eastAsiaTheme="minorEastAsia" w:hAnsi="Cambria Math" w:cs="Calibri Light"/>
+            <w:color w:val="000000" w:themeColor="text1"/>
+            <w:sz w:val="28"/>
+            <w:szCs w:val="28"/>
+          </w:rPr>
+          <m:t>B</m:t>
+        </m:r>
+      </m:oMath>
+      <w:r>
+        <w:rPr>
+          <w:rFonts w:ascii="Calibri Light" w:eastAsiaTheme="minorEastAsia" w:hAnsi="Calibri Light" w:cs="Calibri Light"/>
+          <w:color w:val="000000" w:themeColor="text1"/>
+          <w:sz w:val="28"/>
+          <w:szCs w:val="28"/>
+        </w:rPr>
+        <w:t>.</w:t>
+      </w:r>
     </w:p>
     <w:p>
       <w:pPr>
@@ -4766,104 +4574,6 @@
     <w:p>
       <w:pPr>
         <w:pStyle w:val="ListParagraph"/>
-        <w:rPr>
-          <w:rFonts w:ascii="Calibri Light" w:eastAsiaTheme="minorEastAsia" w:hAnsi="Calibri Light" w:cs="Calibri Light"/>
-          <w:color w:val="000000" w:themeColor="text1"/>
-          <w:sz w:val="28"/>
-          <w:szCs w:val="28"/>
-        </w:rPr>
-      </w:pPr>
-    </w:p>
-    <w:p>
-      <w:pPr>
-        <w:pStyle w:val="ListParagraph"/>
-        <w:rPr>
-          <w:rFonts w:ascii="Calibri Light" w:eastAsiaTheme="minorEastAsia" w:hAnsi="Calibri Light" w:cs="Calibri Light"/>
-          <w:color w:val="000000" w:themeColor="text1"/>
-          <w:sz w:val="28"/>
-          <w:szCs w:val="28"/>
-        </w:rPr>
-      </w:pPr>
-    </w:p>
-    <w:p>
-      <w:pPr>
-        <w:pStyle w:val="ListParagraph"/>
-        <w:rPr>
-          <w:rFonts w:ascii="Calibri Light" w:eastAsiaTheme="minorEastAsia" w:hAnsi="Calibri Light" w:cs="Calibri Light"/>
-          <w:color w:val="000000" w:themeColor="text1"/>
-          <w:sz w:val="28"/>
-          <w:szCs w:val="28"/>
-        </w:rPr>
-      </w:pPr>
-    </w:p>
-    <w:p>
-      <w:pPr>
-        <w:pStyle w:val="ListParagraph"/>
-        <w:rPr>
-          <w:rFonts w:ascii="Calibri Light" w:eastAsiaTheme="minorEastAsia" w:hAnsi="Calibri Light" w:cs="Calibri Light"/>
-          <w:color w:val="000000" w:themeColor="text1"/>
-          <w:sz w:val="28"/>
-          <w:szCs w:val="28"/>
-        </w:rPr>
-      </w:pPr>
-    </w:p>
-    <w:p>
-      <w:pPr>
-        <w:pStyle w:val="ListParagraph"/>
-        <w:rPr>
-          <w:rFonts w:ascii="Calibri Light" w:eastAsiaTheme="minorEastAsia" w:hAnsi="Calibri Light" w:cs="Calibri Light"/>
-          <w:color w:val="000000" w:themeColor="text1"/>
-          <w:sz w:val="28"/>
-          <w:szCs w:val="28"/>
-        </w:rPr>
-      </w:pPr>
-    </w:p>
-    <w:p>
-      <w:pPr>
-        <w:pStyle w:val="ListParagraph"/>
-        <w:rPr>
-          <w:rFonts w:ascii="Calibri Light" w:eastAsiaTheme="minorEastAsia" w:hAnsi="Calibri Light" w:cs="Calibri Light"/>
-          <w:color w:val="000000" w:themeColor="text1"/>
-          <w:sz w:val="28"/>
-          <w:szCs w:val="28"/>
-        </w:rPr>
-      </w:pPr>
-    </w:p>
-    <w:p>
-      <w:pPr>
-        <w:pStyle w:val="ListParagraph"/>
-        <w:rPr>
-          <w:rFonts w:ascii="Calibri Light" w:eastAsiaTheme="minorEastAsia" w:hAnsi="Calibri Light" w:cs="Calibri Light"/>
-          <w:color w:val="000000" w:themeColor="text1"/>
-          <w:sz w:val="28"/>
-          <w:szCs w:val="28"/>
-        </w:rPr>
-      </w:pPr>
-    </w:p>
-    <w:p>
-      <w:pPr>
-        <w:pStyle w:val="ListParagraph"/>
-        <w:rPr>
-          <w:rFonts w:ascii="Calibri Light" w:eastAsiaTheme="minorEastAsia" w:hAnsi="Calibri Light" w:cs="Calibri Light"/>
-          <w:color w:val="000000" w:themeColor="text1"/>
-          <w:sz w:val="28"/>
-          <w:szCs w:val="28"/>
-        </w:rPr>
-      </w:pPr>
-    </w:p>
-    <w:p>
-      <w:pPr>
-        <w:pStyle w:val="ListParagraph"/>
-        <w:rPr>
-          <w:rFonts w:ascii="Calibri Light" w:eastAsiaTheme="minorEastAsia" w:hAnsi="Calibri Light" w:cs="Calibri Light"/>
-          <w:color w:val="000000" w:themeColor="text1"/>
-          <w:sz w:val="28"/>
-          <w:szCs w:val="28"/>
-        </w:rPr>
-      </w:pPr>
-    </w:p>
-    <w:p>
-      <w:pPr>
         <w:rPr>
           <w:rFonts w:ascii="Calibri Light" w:eastAsiaTheme="minorEastAsia" w:hAnsi="Calibri Light" w:cs="Calibri Light"/>
           <w:color w:val="000000" w:themeColor="text1"/>
@@ -5461,16 +5171,7 @@
             <w:sz w:val="28"/>
             <w:szCs w:val="28"/>
           </w:rPr>
-          <m:t xml:space="preserve">∈ </m:t>
-        </m:r>
-        <m:r>
-          <w:rPr>
-            <w:rFonts w:ascii="Cambria Math" w:eastAsiaTheme="minorEastAsia" w:hAnsi="Cambria Math" w:cs="Calibri Light"/>
-            <w:color w:val="000000" w:themeColor="text1"/>
-            <w:sz w:val="28"/>
-            <w:szCs w:val="28"/>
-          </w:rPr>
-          <m:t>≼</m:t>
+          <m:t>∈ ≼</m:t>
         </m:r>
       </m:oMath>
       <w:r>
@@ -5641,25 +5342,7 @@
                 <w:sz w:val="28"/>
                 <w:szCs w:val="28"/>
               </w:rPr>
-              <m:t>y</m:t>
-            </m:r>
-            <m:r>
-              <w:rPr>
-                <w:rFonts w:ascii="Cambria Math" w:eastAsiaTheme="minorEastAsia" w:hAnsi="Cambria Math" w:cs="Calibri Light"/>
-                <w:color w:val="000000" w:themeColor="text1"/>
-                <w:sz w:val="28"/>
-                <w:szCs w:val="28"/>
-              </w:rPr>
-              <m:t>,</m:t>
-            </m:r>
-            <m:r>
-              <w:rPr>
-                <w:rFonts w:ascii="Cambria Math" w:eastAsiaTheme="minorEastAsia" w:hAnsi="Cambria Math" w:cs="Calibri Light"/>
-                <w:color w:val="000000" w:themeColor="text1"/>
-                <w:sz w:val="28"/>
-                <w:szCs w:val="28"/>
-              </w:rPr>
-              <m:t xml:space="preserve"> #</m:t>
+              <m:t>y, #</m:t>
             </m:r>
             <m:d>
               <m:dPr>
@@ -6693,25 +6376,7 @@
                   <w:sz w:val="28"/>
                   <w:szCs w:val="28"/>
                 </w:rPr>
-                <m:t>y</m:t>
-              </m:r>
-              <m:r>
-                <w:rPr>
-                  <w:rFonts w:ascii="Cambria Math" w:eastAsiaTheme="minorEastAsia" w:hAnsi="Cambria Math" w:cs="Calibri Light"/>
-                  <w:color w:val="000000" w:themeColor="text1"/>
-                  <w:sz w:val="28"/>
-                  <w:szCs w:val="28"/>
-                </w:rPr>
-                <m:t>,</m:t>
-              </m:r>
-              <m:r>
-                <w:rPr>
-                  <w:rFonts w:ascii="Cambria Math" w:eastAsiaTheme="minorEastAsia" w:hAnsi="Cambria Math" w:cs="Calibri Light"/>
-                  <w:color w:val="000000" w:themeColor="text1"/>
-                  <w:sz w:val="28"/>
-                  <w:szCs w:val="28"/>
-                </w:rPr>
-                <m:t xml:space="preserve"> #</m:t>
+                <m:t>y, #</m:t>
               </m:r>
               <m:d>
                 <m:dPr>
@@ -7936,15 +7601,6 @@
             <m:t>,      p,q</m:t>
           </m:r>
           <m:r>
-            <w:rPr>
-              <w:rFonts w:ascii="Cambria Math" w:eastAsiaTheme="minorEastAsia" w:hAnsi="Cambria Math" w:cs="Calibri Light"/>
-              <w:color w:val="000000" w:themeColor="text1"/>
-              <w:sz w:val="28"/>
-              <w:szCs w:val="28"/>
-            </w:rPr>
-            <m:t>∈</m:t>
-          </m:r>
-          <m:r>
             <m:rPr>
               <m:scr m:val="double-struck"/>
             </m:rPr>
@@ -7954,7 +7610,7 @@
               <w:sz w:val="28"/>
               <w:szCs w:val="28"/>
             </w:rPr>
-            <m:t xml:space="preserve">Z,   </m:t>
+            <m:t xml:space="preserve">∈Z,   </m:t>
           </m:r>
           <m:r>
             <w:rPr>
@@ -8378,25 +8034,7 @@
             <w:sz w:val="28"/>
             <w:szCs w:val="28"/>
           </w:rPr>
-          <m:t xml:space="preserve">7 | </m:t>
-        </m:r>
-        <m:r>
-          <w:rPr>
-            <w:rFonts w:ascii="Cambria Math" w:eastAsiaTheme="minorEastAsia" w:hAnsi="Cambria Math" w:cs="Calibri Light"/>
-            <w:color w:val="000000" w:themeColor="text1"/>
-            <w:sz w:val="28"/>
-            <w:szCs w:val="28"/>
-          </w:rPr>
-          <m:t>p,</m:t>
-        </m:r>
-        <m:r>
-          <w:rPr>
-            <w:rFonts w:ascii="Cambria Math" w:eastAsiaTheme="minorEastAsia" w:hAnsi="Cambria Math" w:cs="Calibri Light"/>
-            <w:color w:val="000000" w:themeColor="text1"/>
-            <w:sz w:val="28"/>
-            <w:szCs w:val="28"/>
-          </w:rPr>
-          <m:t xml:space="preserve"> </m:t>
+          <m:t xml:space="preserve">7 | p, </m:t>
         </m:r>
       </m:oMath>
       <w:r>
@@ -8923,16 +8561,7 @@
             <w:sz w:val="28"/>
             <w:szCs w:val="28"/>
           </w:rPr>
-          <m:t>7</m:t>
-        </m:r>
-        <m:r>
-          <w:rPr>
-            <w:rFonts w:ascii="Cambria Math" w:eastAsiaTheme="minorEastAsia" w:hAnsi="Cambria Math" w:cs="Calibri Light"/>
-            <w:color w:val="000000" w:themeColor="text1"/>
-            <w:sz w:val="28"/>
-            <w:szCs w:val="28"/>
-          </w:rPr>
-          <m:t>∤8,</m:t>
+          <m:t>7∤8,</m:t>
         </m:r>
       </m:oMath>
       <w:r>

</xml_diff>